<commit_message>
Added maximum suppression wind speed.
</commit_message>
<xml_diff>
--- a/docs/LANDIS-II SCRAPPLE v1.0 User Guide.docx
+++ b/docs/LANDIS-II SCRAPPLE v1.0 User Guide.docx
@@ -148,7 +148,7 @@
         <w:rPr>
           <w:noProof/>
         </w:rPr>
-        <w:t>June 8, 2017</w:t>
+        <w:t>December 8, 2017</w:t>
       </w:r>
       <w:r>
         <w:fldChar w:fldCharType="end"/>
@@ -1139,8 +1139,6 @@
           </w:rPr>
           <w:t>AccidentalIgnitionsMap</w:t>
         </w:r>
-        <w:bookmarkStart w:id="2" w:name="_GoBack"/>
-        <w:bookmarkEnd w:id="2"/>
         <w:r>
           <w:rPr>
             <w:noProof/>
@@ -4276,13 +4274,13 @@
         <w:lastRenderedPageBreak/>
         <w:fldChar w:fldCharType="end"/>
       </w:r>
-      <w:bookmarkStart w:id="3" w:name="_Toc498241227"/>
+      <w:bookmarkStart w:id="2" w:name="_Toc498241227"/>
       <w:r>
         <w:t>Introduction</w:t>
       </w:r>
       <w:bookmarkEnd w:id="0"/>
       <w:bookmarkEnd w:id="1"/>
-      <w:bookmarkEnd w:id="3"/>
+      <w:bookmarkEnd w:id="2"/>
     </w:p>
     <w:p>
       <w:pPr>
@@ -4353,18 +4351,18 @@
         <w:pStyle w:val="Heading2"/>
         <w:spacing w:after="120"/>
       </w:pPr>
-      <w:bookmarkStart w:id="4" w:name="_Toc136162612"/>
-      <w:bookmarkStart w:id="5" w:name="_Ref272935382"/>
-      <w:bookmarkStart w:id="6" w:name="_Toc498241228"/>
+      <w:bookmarkStart w:id="3" w:name="_Toc136162612"/>
+      <w:bookmarkStart w:id="4" w:name="_Ref272935382"/>
+      <w:bookmarkStart w:id="5" w:name="_Toc498241228"/>
       <w:r>
         <w:t xml:space="preserve">Fire </w:t>
       </w:r>
+      <w:bookmarkEnd w:id="3"/>
       <w:bookmarkEnd w:id="4"/>
+      <w:r>
+        <w:t>Simulation</w:t>
+      </w:r>
       <w:bookmarkEnd w:id="5"/>
-      <w:r>
-        <w:t>Simulation</w:t>
-      </w:r>
-      <w:bookmarkEnd w:id="6"/>
     </w:p>
     <w:p>
       <w:pPr>
@@ -4380,40 +4378,40 @@
         <w:pStyle w:val="Heading2"/>
         <w:spacing w:after="120"/>
       </w:pPr>
+      <w:bookmarkStart w:id="6" w:name="_Toc498241229"/>
       <w:bookmarkStart w:id="7" w:name="_Toc136162627"/>
-      <w:bookmarkStart w:id="8" w:name="_Toc498241229"/>
       <w:r>
         <w:t>Major Versions</w:t>
       </w:r>
+      <w:bookmarkEnd w:id="6"/>
+    </w:p>
+    <w:p>
+      <w:pPr>
+        <w:pStyle w:val="Heading3"/>
+      </w:pPr>
+      <w:bookmarkStart w:id="8" w:name="_Toc498241230"/>
+      <w:r>
+        <w:t xml:space="preserve">Version </w:t>
+      </w:r>
+      <w:r>
+        <w:t>1</w:t>
+      </w:r>
+      <w:r>
+        <w:t>.</w:t>
+      </w:r>
+      <w:r>
+        <w:t>0</w:t>
+      </w:r>
+      <w:r>
+        <w:t xml:space="preserve"> (</w:t>
+      </w:r>
+      <w:r>
+        <w:t xml:space="preserve">November </w:t>
+      </w:r>
+      <w:r>
+        <w:t>2017)</w:t>
+      </w:r>
       <w:bookmarkEnd w:id="8"/>
-    </w:p>
-    <w:p>
-      <w:pPr>
-        <w:pStyle w:val="Heading3"/>
-      </w:pPr>
-      <w:bookmarkStart w:id="9" w:name="_Toc498241230"/>
-      <w:r>
-        <w:t xml:space="preserve">Version </w:t>
-      </w:r>
-      <w:r>
-        <w:t>1</w:t>
-      </w:r>
-      <w:r>
-        <w:t>.</w:t>
-      </w:r>
-      <w:r>
-        <w:t>0</w:t>
-      </w:r>
-      <w:r>
-        <w:t xml:space="preserve"> (</w:t>
-      </w:r>
-      <w:r>
-        <w:t xml:space="preserve">November </w:t>
-      </w:r>
-      <w:r>
-        <w:t>2017)</w:t>
-      </w:r>
-      <w:bookmarkEnd w:id="9"/>
     </w:p>
     <w:p>
       <w:pPr>
@@ -4432,23 +4430,23 @@
         <w:pStyle w:val="Heading2"/>
         <w:spacing w:after="120"/>
       </w:pPr>
-      <w:bookmarkStart w:id="10" w:name="_Toc498241231"/>
+      <w:bookmarkStart w:id="9" w:name="_Toc498241231"/>
       <w:r>
         <w:t>Minor Versions</w:t>
       </w:r>
-      <w:bookmarkEnd w:id="10"/>
+      <w:bookmarkEnd w:id="9"/>
     </w:p>
     <w:p>
       <w:pPr>
         <w:pStyle w:val="Heading2"/>
         <w:spacing w:after="120"/>
       </w:pPr>
-      <w:bookmarkStart w:id="11" w:name="_Toc498241232"/>
+      <w:bookmarkStart w:id="10" w:name="_Toc498241232"/>
       <w:r>
         <w:t>References</w:t>
       </w:r>
       <w:bookmarkEnd w:id="7"/>
-      <w:bookmarkEnd w:id="11"/>
+      <w:bookmarkEnd w:id="10"/>
     </w:p>
     <w:p>
       <w:pPr>
@@ -4482,13 +4480,13 @@
         <w:pStyle w:val="Heading2"/>
         <w:spacing w:after="120"/>
       </w:pPr>
-      <w:bookmarkStart w:id="12" w:name="_Toc136162628"/>
-      <w:bookmarkStart w:id="13" w:name="_Toc498241233"/>
+      <w:bookmarkStart w:id="11" w:name="_Toc136162628"/>
+      <w:bookmarkStart w:id="12" w:name="_Toc498241233"/>
       <w:r>
         <w:t>Acknowledgments</w:t>
       </w:r>
+      <w:bookmarkEnd w:id="11"/>
       <w:bookmarkEnd w:id="12"/>
-      <w:bookmarkEnd w:id="13"/>
     </w:p>
     <w:p>
       <w:pPr>
@@ -4503,16 +4501,16 @@
         <w:pStyle w:val="Heading1"/>
         <w:spacing w:after="120"/>
       </w:pPr>
-      <w:bookmarkStart w:id="14" w:name="_Toc102232959"/>
-      <w:bookmarkStart w:id="15" w:name="_Toc136162629"/>
-      <w:bookmarkStart w:id="16" w:name="_Toc498241234"/>
+      <w:bookmarkStart w:id="13" w:name="_Toc102232959"/>
+      <w:bookmarkStart w:id="14" w:name="_Toc136162629"/>
+      <w:bookmarkStart w:id="15" w:name="_Toc498241234"/>
       <w:r>
         <w:lastRenderedPageBreak/>
         <w:t>Parameter Input File</w:t>
       </w:r>
+      <w:bookmarkEnd w:id="13"/>
       <w:bookmarkEnd w:id="14"/>
       <w:bookmarkEnd w:id="15"/>
-      <w:bookmarkEnd w:id="16"/>
     </w:p>
     <w:p>
       <w:pPr>
@@ -4547,17 +4545,17 @@
         <w:pStyle w:val="Heading2"/>
         <w:spacing w:after="120"/>
       </w:pPr>
-      <w:bookmarkStart w:id="17" w:name="_Toc112235332"/>
-      <w:bookmarkStart w:id="18" w:name="_Toc133386213"/>
-      <w:bookmarkStart w:id="19" w:name="_Toc136162630"/>
-      <w:bookmarkStart w:id="20" w:name="_Toc498241235"/>
+      <w:bookmarkStart w:id="16" w:name="_Toc112235332"/>
+      <w:bookmarkStart w:id="17" w:name="_Toc133386213"/>
+      <w:bookmarkStart w:id="18" w:name="_Toc136162630"/>
+      <w:bookmarkStart w:id="19" w:name="_Toc498241235"/>
       <w:r>
         <w:t>LandisData</w:t>
       </w:r>
+      <w:bookmarkEnd w:id="16"/>
       <w:bookmarkEnd w:id="17"/>
       <w:bookmarkEnd w:id="18"/>
       <w:bookmarkEnd w:id="19"/>
-      <w:bookmarkEnd w:id="20"/>
     </w:p>
     <w:p>
       <w:pPr>
@@ -4599,17 +4597,17 @@
         <w:pStyle w:val="Heading2"/>
         <w:spacing w:after="120"/>
       </w:pPr>
-      <w:bookmarkStart w:id="21" w:name="_Toc112235333"/>
-      <w:bookmarkStart w:id="22" w:name="_Toc133386214"/>
-      <w:bookmarkStart w:id="23" w:name="_Toc136162631"/>
-      <w:bookmarkStart w:id="24" w:name="_Toc498241236"/>
+      <w:bookmarkStart w:id="20" w:name="_Toc112235333"/>
+      <w:bookmarkStart w:id="21" w:name="_Toc133386214"/>
+      <w:bookmarkStart w:id="22" w:name="_Toc136162631"/>
+      <w:bookmarkStart w:id="23" w:name="_Toc498241236"/>
       <w:r>
         <w:t>Timestep</w:t>
       </w:r>
+      <w:bookmarkEnd w:id="20"/>
       <w:bookmarkEnd w:id="21"/>
       <w:bookmarkEnd w:id="22"/>
       <w:bookmarkEnd w:id="23"/>
-      <w:bookmarkEnd w:id="24"/>
     </w:p>
     <w:p>
       <w:pPr>
@@ -4624,13 +4622,13 @@
         <w:pStyle w:val="Heading2"/>
         <w:spacing w:after="120"/>
       </w:pPr>
+      <w:bookmarkStart w:id="24" w:name="_Toc498241237"/>
       <w:bookmarkStart w:id="25" w:name="_Toc136162634"/>
       <w:bookmarkStart w:id="26" w:name="_Ref272935309"/>
-      <w:bookmarkStart w:id="27" w:name="_Toc498241237"/>
       <w:r>
         <w:t>AccidentalIgnitionsMap</w:t>
       </w:r>
-      <w:bookmarkEnd w:id="27"/>
+      <w:bookmarkEnd w:id="24"/>
     </w:p>
     <w:p>
       <w:pPr>
@@ -4648,39 +4646,18 @@
         <w:pStyle w:val="Heading2"/>
         <w:spacing w:after="120"/>
       </w:pPr>
-      <w:bookmarkStart w:id="28" w:name="_Toc498241238"/>
-      <w:r>
-        <w:t>Lightning</w:t>
-      </w:r>
-      <w:r>
-        <w:t>IgnitionsMap</w:t>
-      </w:r>
-      <w:bookmarkEnd w:id="28"/>
-    </w:p>
-    <w:p>
-      <w:pPr>
-        <w:pStyle w:val="textbody"/>
-      </w:pPr>
-      <w:r>
-        <w:t xml:space="preserve">This parameter specifies a raster map to represent where </w:t>
-      </w:r>
-      <w:r>
-        <w:t>lightning</w:t>
-      </w:r>
-      <w:r>
-        <w:t xml:space="preserve"> ignition</w:t>
-      </w:r>
-      <w:r>
-        <w:t>s</w:t>
-      </w:r>
-      <w:r>
-        <w:t xml:space="preserve"> occur.  The map units are double (allowing for fractions).  Units are not specified; the data weights the location of </w:t>
-      </w:r>
-      <w:r>
-        <w:t xml:space="preserve">lightning </w:t>
-      </w:r>
-      <w:r>
-        <w:t>ignitions occurrence.</w:t>
+      <w:bookmarkStart w:id="27" w:name="_Toc498241238"/>
+      <w:r>
+        <w:t>LightningIgnitionsMap</w:t>
+      </w:r>
+      <w:bookmarkEnd w:id="27"/>
+    </w:p>
+    <w:p>
+      <w:pPr>
+        <w:pStyle w:val="textbody"/>
+      </w:pPr>
+      <w:r>
+        <w:t>This parameter specifies a raster map to represent where lightning ignitions occur.  The map units are double (allowing for fractions).  Units are not specified; the data weights the location of lightning ignitions occurrence.</w:t>
       </w:r>
     </w:p>
     <w:p>
@@ -4688,36 +4665,21 @@
         <w:pStyle w:val="Heading2"/>
         <w:spacing w:after="120"/>
       </w:pPr>
+      <w:bookmarkStart w:id="28" w:name="_Toc498241239"/>
       <w:bookmarkStart w:id="29" w:name="_Toc136162636"/>
-      <w:bookmarkStart w:id="30" w:name="_Toc498241239"/>
       <w:bookmarkEnd w:id="25"/>
       <w:bookmarkEnd w:id="26"/>
       <w:r>
-        <w:t>Rx</w:t>
-      </w:r>
-      <w:r>
-        <w:t>IgnitionsMap</w:t>
-      </w:r>
-      <w:bookmarkEnd w:id="30"/>
-    </w:p>
-    <w:p>
-      <w:pPr>
-        <w:pStyle w:val="textbody"/>
-      </w:pPr>
-      <w:r>
-        <w:t xml:space="preserve">This parameter specifies a raster map to represent where </w:t>
-      </w:r>
-      <w:r>
-        <w:t xml:space="preserve">prescribed fire </w:t>
-      </w:r>
-      <w:r>
-        <w:t xml:space="preserve">occur.  The map units are double (allowing for fractions).  Units are not specified; the data weights the location of </w:t>
-      </w:r>
-      <w:r>
-        <w:t xml:space="preserve">prescribed fire </w:t>
-      </w:r>
-      <w:r>
-        <w:t>occurrence.</w:t>
+        <w:t>RxIgnitionsMap</w:t>
+      </w:r>
+      <w:bookmarkEnd w:id="28"/>
+    </w:p>
+    <w:p>
+      <w:pPr>
+        <w:pStyle w:val="textbody"/>
+      </w:pPr>
+      <w:r>
+        <w:t>This parameter specifies a raster map to represent where prescribed fire occur.  The map units are double (allowing for fractions).  Units are not specified; the data weights the location of prescribed fire occurrence.</w:t>
       </w:r>
     </w:p>
     <w:p>
@@ -4725,36 +4687,18 @@
         <w:pStyle w:val="Heading2"/>
         <w:spacing w:after="120"/>
       </w:pPr>
-      <w:bookmarkStart w:id="31" w:name="_Toc498241240"/>
-      <w:r>
-        <w:t>Accidental</w:t>
-      </w:r>
-      <w:r>
-        <w:t>Suppression</w:t>
-      </w:r>
-      <w:r>
-        <w:t>Map</w:t>
-      </w:r>
-      <w:bookmarkEnd w:id="31"/>
-    </w:p>
-    <w:p>
-      <w:pPr>
-        <w:pStyle w:val="textbody"/>
-      </w:pPr>
-      <w:r>
-        <w:t xml:space="preserve">This parameter specifies a raster map to represent where </w:t>
-      </w:r>
-      <w:r>
-        <w:t xml:space="preserve">and how accidental fires are suppressed.  </w:t>
-      </w:r>
-      <w:r>
-        <w:t xml:space="preserve">The map units are </w:t>
-      </w:r>
-      <w:r>
-        <w:t>integers and should only include:  0, 1, 2, 3, indicating no suppression, light, moderate, and maximal suppression</w:t>
-      </w:r>
-      <w:r>
-        <w:t xml:space="preserve">.  </w:t>
+      <w:bookmarkStart w:id="30" w:name="_Toc498241240"/>
+      <w:r>
+        <w:t>AccidentalSuppressionMap</w:t>
+      </w:r>
+      <w:bookmarkEnd w:id="30"/>
+    </w:p>
+    <w:p>
+      <w:pPr>
+        <w:pStyle w:val="textbody"/>
+      </w:pPr>
+      <w:r>
+        <w:t xml:space="preserve">This parameter specifies a raster map to represent where and how accidental fires are suppressed.  The map units are integers and should only include:  0, 1, 2, 3, indicating no suppression, light, moderate, and maximal suppression.  </w:t>
       </w:r>
     </w:p>
     <w:p>
@@ -4762,27 +4706,18 @@
         <w:pStyle w:val="Heading2"/>
         <w:spacing w:after="120"/>
       </w:pPr>
-      <w:bookmarkStart w:id="32" w:name="_Toc498241241"/>
-      <w:r>
-        <w:t>Lightning</w:t>
-      </w:r>
-      <w:r>
-        <w:t>SuppressionMap</w:t>
-      </w:r>
-      <w:bookmarkEnd w:id="32"/>
-    </w:p>
-    <w:p>
-      <w:pPr>
-        <w:pStyle w:val="textbody"/>
-      </w:pPr>
-      <w:r>
-        <w:t xml:space="preserve">This parameter specifies a raster map to represent where and how </w:t>
-      </w:r>
-      <w:r>
-        <w:t xml:space="preserve">lightning </w:t>
-      </w:r>
-      <w:r>
-        <w:t xml:space="preserve">fires are suppressed.  The map units are integers and should only include:  0, 1, 2, 3, indicating no suppression, light, moderate, and maximal suppression.  </w:t>
+      <w:bookmarkStart w:id="31" w:name="_Toc498241241"/>
+      <w:r>
+        <w:t>LightningSuppressionMap</w:t>
+      </w:r>
+      <w:bookmarkEnd w:id="31"/>
+    </w:p>
+    <w:p>
+      <w:pPr>
+        <w:pStyle w:val="textbody"/>
+      </w:pPr>
+      <w:r>
+        <w:t xml:space="preserve">This parameter specifies a raster map to represent where and how lightning fires are suppressed.  The map units are integers and should only include:  0, 1, 2, 3, indicating no suppression, light, moderate, and maximal suppression.  </w:t>
       </w:r>
     </w:p>
     <w:p>
@@ -4790,28 +4725,19 @@
         <w:pStyle w:val="Heading2"/>
         <w:spacing w:after="120"/>
       </w:pPr>
-      <w:bookmarkStart w:id="33" w:name="_Toc498241242"/>
+      <w:bookmarkStart w:id="32" w:name="_Toc498241242"/>
       <w:r>
         <w:lastRenderedPageBreak/>
-        <w:t>Rx</w:t>
-      </w:r>
-      <w:r>
-        <w:t>SuppressionMap</w:t>
-      </w:r>
-      <w:bookmarkEnd w:id="33"/>
-    </w:p>
-    <w:p>
-      <w:pPr>
-        <w:pStyle w:val="textbody"/>
-      </w:pPr>
-      <w:r>
-        <w:t xml:space="preserve">This parameter specifies a raster map to represent where and how </w:t>
-      </w:r>
-      <w:r>
-        <w:t xml:space="preserve">prescribed </w:t>
-      </w:r>
-      <w:r>
-        <w:t xml:space="preserve">fires are suppressed.  The map units are integers and should only include:  0, 1, 2, 3, indicating no suppression, light, moderate, and maximal suppression.  </w:t>
+        <w:t>RxSuppressionMap</w:t>
+      </w:r>
+      <w:bookmarkEnd w:id="32"/>
+    </w:p>
+    <w:p>
+      <w:pPr>
+        <w:pStyle w:val="textbody"/>
+      </w:pPr>
+      <w:r>
+        <w:t xml:space="preserve">This parameter specifies a raster map to represent where and how prescribed fires are suppressed.  The map units are integers and should only include:  0, 1, 2, 3, indicating no suppression, light, moderate, and maximal suppression.  </w:t>
       </w:r>
     </w:p>
     <w:p>
@@ -4819,12 +4745,12 @@
         <w:pStyle w:val="Heading2"/>
         <w:spacing w:after="120"/>
       </w:pPr>
+      <w:bookmarkStart w:id="33" w:name="_Toc498241243"/>
       <w:bookmarkStart w:id="34" w:name="_Ref272935732"/>
-      <w:bookmarkStart w:id="35" w:name="_Toc498241243"/>
       <w:r>
         <w:t>GroundSlopeFile</w:t>
       </w:r>
-      <w:bookmarkEnd w:id="35"/>
+      <w:bookmarkEnd w:id="33"/>
       <w:r>
         <w:t xml:space="preserve"> </w:t>
       </w:r>
@@ -4843,13 +4769,13 @@
         <w:pStyle w:val="Heading2"/>
         <w:spacing w:after="120"/>
       </w:pPr>
-      <w:bookmarkStart w:id="36" w:name="_Ref272935725"/>
-      <w:bookmarkStart w:id="37" w:name="_Toc498241244"/>
+      <w:bookmarkStart w:id="35" w:name="_Ref272935725"/>
+      <w:bookmarkStart w:id="36" w:name="_Toc498241244"/>
       <w:r>
         <w:t>UphillSlopeAzimuthMap</w:t>
       </w:r>
+      <w:bookmarkEnd w:id="35"/>
       <w:bookmarkEnd w:id="36"/>
-      <w:bookmarkEnd w:id="37"/>
     </w:p>
     <w:p>
       <w:pPr>
@@ -4864,24 +4790,18 @@
         <w:pStyle w:val="Heading2"/>
         <w:spacing w:after="120"/>
       </w:pPr>
-      <w:bookmarkStart w:id="38" w:name="_Toc498241245"/>
+      <w:bookmarkStart w:id="37" w:name="_Toc498241245"/>
       <w:r>
         <w:t>LightningIgnitionsB0</w:t>
       </w:r>
-      <w:bookmarkEnd w:id="38"/>
-    </w:p>
-    <w:p>
-      <w:pPr>
-        <w:pStyle w:val="textbody"/>
-      </w:pPr>
-      <w:r>
-        <w:t xml:space="preserve">The B0 parameter from equation 1 (Scheller et al. in prep.).  This value is empirically derived </w:t>
-      </w:r>
-      <w:r>
-        <w:t>for lightning ignitions</w:t>
-      </w:r>
-      <w:r>
-        <w:t>.</w:t>
+      <w:bookmarkEnd w:id="37"/>
+    </w:p>
+    <w:p>
+      <w:pPr>
+        <w:pStyle w:val="textbody"/>
+      </w:pPr>
+      <w:r>
+        <w:t>The B0 parameter from equation 1 (Scheller et al. in prep.).  This value is empirically derived for lightning ignitions.</w:t>
       </w:r>
     </w:p>
     <w:p>
@@ -4889,27 +4809,18 @@
         <w:pStyle w:val="Heading2"/>
         <w:spacing w:after="120"/>
       </w:pPr>
-      <w:bookmarkStart w:id="39" w:name="_Toc498241246"/>
+      <w:bookmarkStart w:id="38" w:name="_Toc498241246"/>
       <w:r>
         <w:t>LightningIgnitionsB1</w:t>
       </w:r>
-      <w:bookmarkEnd w:id="39"/>
-    </w:p>
-    <w:p>
-      <w:pPr>
-        <w:pStyle w:val="textbody"/>
-      </w:pPr>
-      <w:r>
-        <w:t>The B1</w:t>
-      </w:r>
-      <w:r>
-        <w:t xml:space="preserve"> parameter from equation 1 (Scheller et al. in prep.).  This value is empirically derived</w:t>
-      </w:r>
-      <w:r>
-        <w:t xml:space="preserve"> for lightning ignitions</w:t>
-      </w:r>
-      <w:r>
-        <w:t>.</w:t>
+      <w:bookmarkEnd w:id="38"/>
+    </w:p>
+    <w:p>
+      <w:pPr>
+        <w:pStyle w:val="textbody"/>
+      </w:pPr>
+      <w:r>
+        <w:t>The B1 parameter from equation 1 (Scheller et al. in prep.).  This value is empirically derived for lightning ignitions.</w:t>
       </w:r>
     </w:p>
     <w:p>
@@ -4917,33 +4828,18 @@
         <w:pStyle w:val="Heading2"/>
         <w:spacing w:after="120"/>
       </w:pPr>
-      <w:bookmarkStart w:id="40" w:name="_Toc498241247"/>
-      <w:r>
-        <w:t>Accidental</w:t>
-      </w:r>
-      <w:r>
-        <w:t>IgnitionsB0</w:t>
-      </w:r>
-      <w:bookmarkEnd w:id="40"/>
-    </w:p>
-    <w:p>
-      <w:pPr>
-        <w:pStyle w:val="textbody"/>
-      </w:pPr>
-      <w:r>
-        <w:t>The B0 parameter from equation 1 (Scheller et al. in prep.).  This value is empirically derived</w:t>
-      </w:r>
-      <w:r>
-        <w:t xml:space="preserve"> </w:t>
-      </w:r>
-      <w:r>
-        <w:t xml:space="preserve">for </w:t>
-      </w:r>
-      <w:r>
-        <w:t>accidental</w:t>
-      </w:r>
-      <w:r>
-        <w:t xml:space="preserve"> ignitions.</w:t>
+      <w:bookmarkStart w:id="39" w:name="_Toc498241247"/>
+      <w:r>
+        <w:t>AccidentalIgnitionsB0</w:t>
+      </w:r>
+      <w:bookmarkEnd w:id="39"/>
+    </w:p>
+    <w:p>
+      <w:pPr>
+        <w:pStyle w:val="textbody"/>
+      </w:pPr>
+      <w:r>
+        <w:t>The B0 parameter from equation 1 (Scheller et al. in prep.).  This value is empirically derived for accidental ignitions.</w:t>
       </w:r>
     </w:p>
     <w:p>
@@ -4951,27 +4847,18 @@
         <w:pStyle w:val="Heading2"/>
         <w:spacing w:after="120"/>
       </w:pPr>
-      <w:bookmarkStart w:id="41" w:name="_Toc498241248"/>
-      <w:r>
-        <w:t>Accidental</w:t>
-      </w:r>
-      <w:r>
-        <w:t>IgnitionsB1</w:t>
-      </w:r>
-      <w:bookmarkEnd w:id="41"/>
-    </w:p>
-    <w:p>
-      <w:pPr>
-        <w:pStyle w:val="textbody"/>
-      </w:pPr>
-      <w:r>
-        <w:t>The B1 parameter from equation 1 (Scheller et al. in prep.).  This value is empirically derived</w:t>
-      </w:r>
-      <w:r>
-        <w:t xml:space="preserve"> </w:t>
-      </w:r>
-      <w:r>
-        <w:t>for accidental ignitions.</w:t>
+      <w:bookmarkStart w:id="40" w:name="_Toc498241248"/>
+      <w:r>
+        <w:t>AccidentalIgnitionsB1</w:t>
+      </w:r>
+      <w:bookmarkEnd w:id="40"/>
+    </w:p>
+    <w:p>
+      <w:pPr>
+        <w:pStyle w:val="textbody"/>
+      </w:pPr>
+      <w:r>
+        <w:t>The B1 parameter from equation 1 (Scheller et al. in prep.).  This value is empirically derived for accidental ignitions.</w:t>
       </w:r>
     </w:p>
     <w:p>
@@ -4979,11 +4866,11 @@
         <w:pStyle w:val="Heading2"/>
         <w:spacing w:after="120"/>
       </w:pPr>
-      <w:bookmarkStart w:id="42" w:name="_Toc498241249"/>
+      <w:bookmarkStart w:id="41" w:name="_Toc498241249"/>
       <w:r>
         <w:t>MaximumFineFuels</w:t>
       </w:r>
-      <w:bookmarkEnd w:id="42"/>
+      <w:bookmarkEnd w:id="41"/>
     </w:p>
     <w:p>
       <w:pPr>
@@ -5007,12 +4894,12 @@
         <w:pStyle w:val="Heading2"/>
         <w:spacing w:after="120"/>
       </w:pPr>
-      <w:bookmarkStart w:id="43" w:name="_Toc498241250"/>
+      <w:bookmarkStart w:id="42" w:name="_Toc498241250"/>
       <w:r>
         <w:lastRenderedPageBreak/>
         <w:t>MaximumRxWindSpeed</w:t>
       </w:r>
-      <w:bookmarkEnd w:id="43"/>
+      <w:bookmarkEnd w:id="42"/>
     </w:p>
     <w:p>
       <w:pPr>
@@ -5027,21 +4914,18 @@
         <w:pStyle w:val="Heading2"/>
         <w:spacing w:after="120"/>
       </w:pPr>
-      <w:bookmarkStart w:id="44" w:name="_Toc498241251"/>
+      <w:bookmarkStart w:id="43" w:name="_Toc498241251"/>
       <w:r>
         <w:t>MaximumRxFireWeatherIndex</w:t>
       </w:r>
-      <w:bookmarkEnd w:id="44"/>
-    </w:p>
-    <w:p>
-      <w:pPr>
-        <w:pStyle w:val="textbody"/>
-      </w:pPr>
-      <w:r>
-        <w:t xml:space="preserve">The maximum Fire Weather Index </w:t>
-      </w:r>
-      <w:r>
-        <w:t>under which prescribed fires will be put on the landscape.</w:t>
+      <w:bookmarkEnd w:id="43"/>
+    </w:p>
+    <w:p>
+      <w:pPr>
+        <w:pStyle w:val="textbody"/>
+      </w:pPr>
+      <w:r>
+        <w:t>The maximum Fire Weather Index under which prescribed fires will be put on the landscape.</w:t>
       </w:r>
     </w:p>
     <w:p>
@@ -5049,33 +4933,18 @@
         <w:pStyle w:val="Heading2"/>
         <w:spacing w:after="120"/>
       </w:pPr>
-      <w:bookmarkStart w:id="45" w:name="_Toc498241252"/>
-      <w:r>
-        <w:t>M</w:t>
-      </w:r>
-      <w:r>
-        <w:t>inimumR</w:t>
-      </w:r>
-      <w:r>
-        <w:t>xFireWeatherIndex</w:t>
-      </w:r>
-      <w:bookmarkEnd w:id="45"/>
-    </w:p>
-    <w:p>
-      <w:pPr>
-        <w:pStyle w:val="textbody"/>
-      </w:pPr>
-      <w:r>
-        <w:t xml:space="preserve">The </w:t>
-      </w:r>
-      <w:r>
-        <w:t xml:space="preserve">minimum </w:t>
-      </w:r>
-      <w:r>
-        <w:t>Fire Weather Index under which prescribed fires will be put on the landscape.</w:t>
-      </w:r>
-      <w:r>
-        <w:t xml:space="preserve">  Typically prescribed fires will </w:t>
+      <w:bookmarkStart w:id="44" w:name="_Toc498241252"/>
+      <w:r>
+        <w:t>MinimumRxFireWeatherIndex</w:t>
+      </w:r>
+      <w:bookmarkEnd w:id="44"/>
+    </w:p>
+    <w:p>
+      <w:pPr>
+        <w:pStyle w:val="textbody"/>
+      </w:pPr>
+      <w:r>
+        <w:t xml:space="preserve">The minimum Fire Weather Index under which prescribed fires will be put on the landscape.  Typically prescribed fires will </w:t>
       </w:r>
       <w:r>
         <w:rPr>
@@ -5092,15 +4961,15 @@
         <w:pStyle w:val="Heading2"/>
         <w:spacing w:after="120"/>
       </w:pPr>
-      <w:bookmarkStart w:id="46" w:name="EcoTable"/>
+      <w:bookmarkStart w:id="45" w:name="EcoTable"/>
+      <w:bookmarkStart w:id="46" w:name="_Toc498241253"/>
       <w:bookmarkStart w:id="47" w:name="_Toc136162638"/>
-      <w:bookmarkStart w:id="48" w:name="_Toc498241253"/>
       <w:bookmarkEnd w:id="29"/>
+      <w:bookmarkEnd w:id="45"/>
+      <w:r>
+        <w:t>NumberRxAnnualFires</w:t>
+      </w:r>
       <w:bookmarkEnd w:id="46"/>
-      <w:r>
-        <w:t>NumberRxAnnualFires</w:t>
-      </w:r>
-      <w:bookmarkEnd w:id="48"/>
     </w:p>
     <w:p>
       <w:pPr>
@@ -5115,30 +4984,18 @@
         <w:pStyle w:val="Heading2"/>
         <w:spacing w:after="120"/>
       </w:pPr>
-      <w:bookmarkStart w:id="49" w:name="_Toc498241254"/>
+      <w:bookmarkStart w:id="48" w:name="_Toc498241254"/>
       <w:r>
         <w:t>MaximumSpreadAreaB0</w:t>
       </w:r>
-      <w:bookmarkEnd w:id="49"/>
-    </w:p>
-    <w:p>
-      <w:pPr>
-        <w:pStyle w:val="textbody"/>
-      </w:pPr>
-      <w:r>
-        <w:t xml:space="preserve">The B0 parameter from equation </w:t>
-      </w:r>
-      <w:r>
-        <w:t>4</w:t>
-      </w:r>
-      <w:r>
-        <w:t xml:space="preserve"> (Scheller et al. in prep.).  This value is empirically derived </w:t>
-      </w:r>
-      <w:r>
-        <w:t>from all fires in the landscape or region</w:t>
-      </w:r>
-      <w:r>
-        <w:t>.</w:t>
+      <w:bookmarkEnd w:id="48"/>
+    </w:p>
+    <w:p>
+      <w:pPr>
+        <w:pStyle w:val="textbody"/>
+      </w:pPr>
+      <w:r>
+        <w:t>The B0 parameter from equation 4 (Scheller et al. in prep.).  This value is empirically derived from all fires in the landscape or region.</w:t>
       </w:r>
     </w:p>
     <w:p>
@@ -5146,24 +5003,18 @@
         <w:pStyle w:val="Heading2"/>
         <w:spacing w:after="120"/>
       </w:pPr>
-      <w:bookmarkStart w:id="50" w:name="_Toc498241255"/>
+      <w:bookmarkStart w:id="49" w:name="_Toc498241255"/>
       <w:r>
         <w:t>MaximumSpreadAreaB1</w:t>
       </w:r>
-      <w:bookmarkEnd w:id="50"/>
-    </w:p>
-    <w:p>
-      <w:pPr>
-        <w:pStyle w:val="textbody"/>
-      </w:pPr>
-      <w:r>
-        <w:t>The B</w:t>
-      </w:r>
-      <w:r>
-        <w:t>1</w:t>
-      </w:r>
-      <w:r>
-        <w:t xml:space="preserve"> parameter from equation 4 (Scheller et al. in prep.).  This value is empirically derived from all fires in the landscape or region.</w:t>
+      <w:bookmarkEnd w:id="49"/>
+    </w:p>
+    <w:p>
+      <w:pPr>
+        <w:pStyle w:val="textbody"/>
+      </w:pPr>
+      <w:r>
+        <w:t>The B1 parameter from equation 4 (Scheller et al. in prep.).  This value is empirically derived from all fires in the landscape or region.</w:t>
       </w:r>
     </w:p>
     <w:p>
@@ -5171,24 +5022,18 @@
         <w:pStyle w:val="Heading2"/>
         <w:spacing w:after="120"/>
       </w:pPr>
-      <w:bookmarkStart w:id="51" w:name="_Toc498241256"/>
+      <w:bookmarkStart w:id="50" w:name="_Toc498241256"/>
       <w:r>
         <w:t>MaximumSpreadAreaB2</w:t>
       </w:r>
-      <w:bookmarkEnd w:id="51"/>
-    </w:p>
-    <w:p>
-      <w:pPr>
-        <w:pStyle w:val="textbody"/>
-      </w:pPr>
-      <w:r>
-        <w:t>The B</w:t>
-      </w:r>
-      <w:r>
-        <w:t>2</w:t>
-      </w:r>
-      <w:r>
-        <w:t xml:space="preserve"> parameter from equation 4 (Scheller et al. in prep.).  This value is empirically derived from all fires in the landscape or region.</w:t>
+      <w:bookmarkEnd w:id="50"/>
+    </w:p>
+    <w:p>
+      <w:pPr>
+        <w:pStyle w:val="textbody"/>
+      </w:pPr>
+      <w:r>
+        <w:t>The B2 parameter from equation 4 (Scheller et al. in prep.).  This value is empirically derived from all fires in the landscape or region.</w:t>
       </w:r>
     </w:p>
     <w:p>
@@ -5196,30 +5041,18 @@
         <w:pStyle w:val="Heading2"/>
         <w:spacing w:after="120"/>
       </w:pPr>
-      <w:bookmarkStart w:id="52" w:name="_Toc498241257"/>
+      <w:bookmarkStart w:id="51" w:name="_Toc498241257"/>
       <w:r>
         <w:t>SpreadProbabilityB0</w:t>
       </w:r>
-      <w:bookmarkEnd w:id="52"/>
-    </w:p>
-    <w:p>
-      <w:pPr>
-        <w:pStyle w:val="textbody"/>
-      </w:pPr>
-      <w:r>
-        <w:t>The B</w:t>
-      </w:r>
-      <w:r>
-        <w:t>0</w:t>
-      </w:r>
-      <w:r>
-        <w:t xml:space="preserve"> parameter from equation </w:t>
-      </w:r>
-      <w:r>
-        <w:t>6</w:t>
-      </w:r>
-      <w:r>
-        <w:t xml:space="preserve"> (Scheller et al. in prep.).  This value is empirically derived from all fires in the landscape or region.</w:t>
+      <w:bookmarkEnd w:id="51"/>
+    </w:p>
+    <w:p>
+      <w:pPr>
+        <w:pStyle w:val="textbody"/>
+      </w:pPr>
+      <w:r>
+        <w:t>The B0 parameter from equation 6 (Scheller et al. in prep.).  This value is empirically derived from all fires in the landscape or region.</w:t>
       </w:r>
     </w:p>
     <w:p>
@@ -5227,24 +5060,18 @@
         <w:pStyle w:val="Heading2"/>
         <w:spacing w:after="120"/>
       </w:pPr>
-      <w:bookmarkStart w:id="53" w:name="_Toc498241258"/>
+      <w:bookmarkStart w:id="52" w:name="_Toc498241258"/>
       <w:r>
         <w:t>SpreadProbabilityB1</w:t>
       </w:r>
-      <w:bookmarkEnd w:id="53"/>
-    </w:p>
-    <w:p>
-      <w:pPr>
-        <w:pStyle w:val="textbody"/>
-      </w:pPr>
-      <w:r>
-        <w:t>The B</w:t>
-      </w:r>
-      <w:r>
-        <w:t>1</w:t>
-      </w:r>
-      <w:r>
-        <w:t xml:space="preserve"> parameter from equation 6 (Scheller et al. in prep.).  This value is empirically derived from all fires in the landscape or region.</w:t>
+      <w:bookmarkEnd w:id="52"/>
+    </w:p>
+    <w:p>
+      <w:pPr>
+        <w:pStyle w:val="textbody"/>
+      </w:pPr>
+      <w:r>
+        <w:t>The B1 parameter from equation 6 (Scheller et al. in prep.).  This value is empirically derived from all fires in the landscape or region.</w:t>
       </w:r>
     </w:p>
     <w:p>
@@ -5252,24 +5079,18 @@
         <w:pStyle w:val="Heading2"/>
         <w:spacing w:after="120"/>
       </w:pPr>
-      <w:bookmarkStart w:id="54" w:name="_Toc498241259"/>
+      <w:bookmarkStart w:id="53" w:name="_Toc498241259"/>
       <w:r>
         <w:t>SpreadProbabilityB2</w:t>
       </w:r>
-      <w:bookmarkEnd w:id="54"/>
-    </w:p>
-    <w:p>
-      <w:pPr>
-        <w:pStyle w:val="textbody"/>
-      </w:pPr>
-      <w:r>
-        <w:t>The B</w:t>
-      </w:r>
-      <w:r>
-        <w:t>2</w:t>
-      </w:r>
-      <w:r>
-        <w:t xml:space="preserve"> parameter from equation 6 (Scheller et al. in prep.).  This value is empirically derived from all fires in the landscape or region.</w:t>
+      <w:bookmarkEnd w:id="53"/>
+    </w:p>
+    <w:p>
+      <w:pPr>
+        <w:pStyle w:val="textbody"/>
+      </w:pPr>
+      <w:r>
+        <w:t>The B2 parameter from equation 6 (Scheller et al. in prep.).  This value is empirically derived from all fires in the landscape or region.</w:t>
       </w:r>
     </w:p>
     <w:p>
@@ -5277,25 +5098,19 @@
         <w:pStyle w:val="Heading2"/>
         <w:spacing w:after="120"/>
       </w:pPr>
-      <w:bookmarkStart w:id="55" w:name="_Toc498241260"/>
+      <w:bookmarkStart w:id="54" w:name="_Toc498241260"/>
       <w:r>
         <w:lastRenderedPageBreak/>
         <w:t>SpreadProbabilityB3</w:t>
       </w:r>
-      <w:bookmarkEnd w:id="55"/>
-    </w:p>
-    <w:p>
-      <w:pPr>
-        <w:pStyle w:val="textbody"/>
-      </w:pPr>
-      <w:r>
-        <w:t>The B</w:t>
-      </w:r>
-      <w:r>
-        <w:t>3</w:t>
-      </w:r>
-      <w:r>
-        <w:t xml:space="preserve"> parameter from equation 6 (Scheller et al. in prep.).  This value is empirically derived from all fires in the landscape or region.</w:t>
+      <w:bookmarkEnd w:id="54"/>
+    </w:p>
+    <w:p>
+      <w:pPr>
+        <w:pStyle w:val="textbody"/>
+      </w:pPr>
+      <w:r>
+        <w:t>The B3 parameter from equation 6 (Scheller et al. in prep.).  This value is empirically derived from all fires in the landscape or region.</w:t>
       </w:r>
     </w:p>
     <w:p>
@@ -5303,18 +5118,27 @@
         <w:pStyle w:val="Heading2"/>
         <w:spacing w:after="120"/>
       </w:pPr>
-      <w:bookmarkStart w:id="56" w:name="_Toc498241261"/>
-      <w:r>
-        <w:t>SeverityFactor:FineFuelPercent</w:t>
-      </w:r>
-      <w:bookmarkEnd w:id="56"/>
-    </w:p>
-    <w:p>
-      <w:pPr>
-        <w:pStyle w:val="textbody"/>
-      </w:pPr>
-      <w:r>
-        <w:t>The percentage of fine fuel (see 2.15) that substantially increases the risk of a fire becoming either moderate or high severity.</w:t>
+      <w:bookmarkStart w:id="55" w:name="_Toc498241261"/>
+      <w:r>
+        <w:t>Intensity</w:t>
+      </w:r>
+      <w:r>
+        <w:t>Factor:FineFuelPercent</w:t>
+      </w:r>
+      <w:bookmarkEnd w:id="55"/>
+    </w:p>
+    <w:p>
+      <w:pPr>
+        <w:pStyle w:val="textbody"/>
+      </w:pPr>
+      <w:r>
+        <w:t xml:space="preserve">The </w:t>
+      </w:r>
+      <w:r>
+        <w:t xml:space="preserve">fraction (0.0 – 1.0) </w:t>
+      </w:r>
+      <w:r>
+        <w:t>of fine fuel (see 2.15) that substantially increases the risk of a fire becoming either moderate or high severity.</w:t>
       </w:r>
     </w:p>
     <w:p>
@@ -5322,11 +5146,14 @@
         <w:pStyle w:val="Heading2"/>
         <w:spacing w:after="120"/>
       </w:pPr>
-      <w:bookmarkStart w:id="57" w:name="_Toc498241262"/>
-      <w:r>
-        <w:t>SeverityFactor:LadderFuelMaxAge</w:t>
-      </w:r>
-      <w:bookmarkEnd w:id="57"/>
+      <w:bookmarkStart w:id="56" w:name="_Toc498241262"/>
+      <w:r>
+        <w:t>Intensity</w:t>
+      </w:r>
+      <w:r>
+        <w:t>Factor:LadderFuelMaxAge</w:t>
+      </w:r>
+      <w:bookmarkEnd w:id="56"/>
     </w:p>
     <w:p>
       <w:pPr>
@@ -5359,30 +5186,21 @@
         <w:pStyle w:val="Heading2"/>
         <w:spacing w:after="120"/>
       </w:pPr>
-      <w:bookmarkStart w:id="58" w:name="_Toc498241263"/>
-      <w:r>
-        <w:t>SeverityFactor:LadderFuelBiomass</w:t>
-      </w:r>
-      <w:bookmarkEnd w:id="58"/>
-    </w:p>
-    <w:p>
-      <w:pPr>
-        <w:pStyle w:val="textbody"/>
-      </w:pPr>
-      <w:r>
-        <w:t xml:space="preserve">The </w:t>
-      </w:r>
-      <w:r>
-        <w:t xml:space="preserve">ladder </w:t>
-      </w:r>
-      <w:r>
-        <w:t xml:space="preserve">fuel </w:t>
-      </w:r>
-      <w:r>
-        <w:t xml:space="preserve">biomass </w:t>
-      </w:r>
-      <w:r>
-        <w:t>(see 2.15) that substantially increases the risk of a fire becoming either moderate or high severity.</w:t>
+      <w:bookmarkStart w:id="57" w:name="_Toc498241263"/>
+      <w:r>
+        <w:t>Intensity</w:t>
+      </w:r>
+      <w:r>
+        <w:t>Factor:LadderFuelBiomass</w:t>
+      </w:r>
+      <w:bookmarkEnd w:id="57"/>
+    </w:p>
+    <w:p>
+      <w:pPr>
+        <w:pStyle w:val="textbody"/>
+      </w:pPr>
+      <w:r>
+        <w:t>The ladder fuel biomass (see 2.15) that substantially increases the risk of a fire becoming either moderate or high severity.</w:t>
       </w:r>
     </w:p>
     <w:p>
@@ -5390,19 +5208,47 @@
         <w:pStyle w:val="Heading2"/>
         <w:spacing w:after="120"/>
       </w:pPr>
-      <w:bookmarkStart w:id="59" w:name="_Toc498241264"/>
+      <w:bookmarkStart w:id="58" w:name="_Toc498241264"/>
       <w:r>
         <w:t>LadderFuelSpeciesList</w:t>
       </w:r>
+      <w:bookmarkEnd w:id="58"/>
+    </w:p>
+    <w:p>
+      <w:pPr>
+        <w:pStyle w:val="textbody"/>
+      </w:pPr>
+      <w:r>
+        <w:t>A list of species codes for species that are considered ladder fuels.</w:t>
+      </w:r>
+    </w:p>
+    <w:p>
+      <w:pPr>
+        <w:pStyle w:val="Heading2"/>
+        <w:spacing w:after="120"/>
+      </w:pPr>
+      <w:r>
+        <w:t>SuppressionMaxWindSpeed</w:t>
+      </w:r>
+    </w:p>
+    <w:p>
+      <w:pPr>
+        <w:pStyle w:val="textbody"/>
+      </w:pPr>
+      <w:r>
+        <w:t xml:space="preserve">The wind speed (m </w:t>
+      </w:r>
+      <w:r>
+        <w:rPr>
+          <w:vertAlign w:val="superscript"/>
+        </w:rPr>
+        <w:t>s-1</w:t>
+      </w:r>
+      <w:r>
+        <w:t>) above which no resources would be deployed to suppress a fire.</w:t>
+      </w:r>
+      <w:bookmarkStart w:id="59" w:name="_GoBack"/>
       <w:bookmarkEnd w:id="59"/>
-    </w:p>
-    <w:p>
-      <w:pPr>
-        <w:pStyle w:val="textbody"/>
-      </w:pPr>
-      <w:r>
-        <w:t>A list of species codes for species that are considered ladder fuels.</w:t>
-      </w:r>
     </w:p>
     <w:p>
       <w:pPr>
@@ -5485,14 +5331,14 @@
         <w:pStyle w:val="Heading2"/>
         <w:spacing w:after="120"/>
       </w:pPr>
-      <w:bookmarkStart w:id="68" w:name="_Ref133900608"/>
-      <w:bookmarkStart w:id="69" w:name="_Toc136162697"/>
-      <w:bookmarkStart w:id="70" w:name="_Toc102232962"/>
-      <w:bookmarkStart w:id="71" w:name="_Toc498241267"/>
+      <w:bookmarkStart w:id="68" w:name="_Toc498241267"/>
+      <w:bookmarkStart w:id="69" w:name="_Ref133900608"/>
+      <w:bookmarkStart w:id="70" w:name="_Toc136162697"/>
+      <w:bookmarkStart w:id="71" w:name="_Toc102232962"/>
       <w:r>
         <w:t>Fire Ignition Maps</w:t>
       </w:r>
-      <w:bookmarkEnd w:id="71"/>
+      <w:bookmarkEnd w:id="68"/>
     </w:p>
     <w:p>
       <w:pPr>
@@ -5539,8 +5385,8 @@
       <w:r>
         <w:t>Fire Event Log</w:t>
       </w:r>
-      <w:bookmarkEnd w:id="68"/>
       <w:bookmarkEnd w:id="69"/>
+      <w:bookmarkEnd w:id="70"/>
       <w:bookmarkEnd w:id="73"/>
     </w:p>
     <w:p>
@@ -5580,7 +5426,7 @@
       <w:r>
         <w:t>Fire Time Step Log</w:t>
       </w:r>
-      <w:bookmarkEnd w:id="70"/>
+      <w:bookmarkEnd w:id="71"/>
       <w:bookmarkEnd w:id="74"/>
       <w:bookmarkEnd w:id="75"/>
       <w:bookmarkEnd w:id="76"/>
@@ -7139,7 +6985,7 @@
         <w:rFonts w:ascii="Arial" w:hAnsi="Arial" w:cs="Arial"/>
         <w:noProof/>
       </w:rPr>
-      <w:t>2</w:t>
+      <w:t>6</w:t>
     </w:r>
     <w:r>
       <w:rPr>
@@ -9019,7 +8865,7 @@
 </file>
 
 <file path=customXml/itemProps1.xml><?xml version="1.0" encoding="utf-8"?>
-<ds:datastoreItem xmlns:ds="http://schemas.openxmlformats.org/officeDocument/2006/customXml" ds:itemID="{19F5CA29-D793-4B1B-96B1-8F7B697FEF23}">
+<ds:datastoreItem xmlns:ds="http://schemas.openxmlformats.org/officeDocument/2006/customXml" ds:itemID="{96367ABC-D9F5-4953-8688-0AAC3FFBEEBC}">
   <ds:schemaRefs>
     <ds:schemaRef ds:uri="http://schemas.openxmlformats.org/officeDocument/2006/bibliography"/>
   </ds:schemaRefs>

</xml_diff>

<commit_message>
Updated documentation.  Other minor cleanup.
</commit_message>
<xml_diff>
--- a/docs/LANDIS-II SCRAPPLE v1.0 User Guide.docx
+++ b/docs/LANDIS-II SCRAPPLE v1.0 User Guide.docx
@@ -19,11 +19,21 @@
       <w:r>
         <w:t>v</w:t>
       </w:r>
-      <w:fldSimple w:instr=" DOCPROPERTY  Version  \* MERGEFORMAT ">
-        <w:r>
-          <w:t>1.0</w:t>
-        </w:r>
-      </w:fldSimple>
+      <w:r>
+        <w:fldChar w:fldCharType="begin"/>
+      </w:r>
+      <w:r>
+        <w:instrText xml:space="preserve"> DOCPROPERTY  Version  \* MERGEFORMAT </w:instrText>
+      </w:r>
+      <w:r>
+        <w:fldChar w:fldCharType="separate"/>
+      </w:r>
+      <w:r>
+        <w:t>1.0</w:t>
+      </w:r>
+      <w:r>
+        <w:fldChar w:fldCharType="end"/>
+      </w:r>
       <w:r>
         <w:t xml:space="preserve">) </w:t>
       </w:r>
@@ -148,7 +158,7 @@
         <w:rPr>
           <w:noProof/>
         </w:rPr>
-        <w:t>December 8, 2017</w:t>
+        <w:t>December 9, 2017</w:t>
       </w:r>
       <w:r>
         <w:fldChar w:fldCharType="end"/>
@@ -221,7 +231,7 @@
       <w:r>
         <w:fldChar w:fldCharType="separate"/>
       </w:r>
-      <w:hyperlink w:anchor="_Toc498241227" w:history="1">
+      <w:hyperlink w:anchor="_Toc510176843" w:history="1">
         <w:r>
           <w:rPr>
             <w:rStyle w:val="Hyperlink"/>
@@ -248,7 +258,7 @@
             <w:noProof/>
             <w:webHidden/>
           </w:rPr>
-          <w:instrText xml:space="preserve"> PAGEREF _Toc498241227 \h </w:instrText>
+          <w:instrText xml:space="preserve"> PAGEREF _Toc510176843 \h </w:instrText>
         </w:r>
         <w:r>
           <w:rPr>
@@ -268,7 +278,7 @@
             <w:noProof/>
             <w:webHidden/>
           </w:rPr>
-          <w:t>2</w:t>
+          <w:t>3</w:t>
         </w:r>
         <w:r>
           <w:rPr>
@@ -294,7 +304,7 @@
           <w:lang w:eastAsia="en-US"/>
         </w:rPr>
       </w:pPr>
-      <w:hyperlink w:anchor="_Toc498241228" w:history="1">
+      <w:hyperlink w:anchor="_Toc510176844" w:history="1">
         <w:r>
           <w:rPr>
             <w:rStyle w:val="Hyperlink"/>
@@ -338,7 +348,7 @@
             <w:noProof/>
             <w:webHidden/>
           </w:rPr>
-          <w:instrText xml:space="preserve"> PAGEREF _Toc498241228 \h </w:instrText>
+          <w:instrText xml:space="preserve"> PAGEREF _Toc510176844 \h </w:instrText>
         </w:r>
         <w:r>
           <w:rPr>
@@ -358,7 +368,7 @@
             <w:noProof/>
             <w:webHidden/>
           </w:rPr>
-          <w:t>2</w:t>
+          <w:t>3</w:t>
         </w:r>
         <w:r>
           <w:rPr>
@@ -384,7 +394,7 @@
           <w:lang w:eastAsia="en-US"/>
         </w:rPr>
       </w:pPr>
-      <w:hyperlink w:anchor="_Toc498241229" w:history="1">
+      <w:hyperlink w:anchor="_Toc510176845" w:history="1">
         <w:r>
           <w:rPr>
             <w:rStyle w:val="Hyperlink"/>
@@ -428,7 +438,7 @@
             <w:noProof/>
             <w:webHidden/>
           </w:rPr>
-          <w:instrText xml:space="preserve"> PAGEREF _Toc498241229 \h </w:instrText>
+          <w:instrText xml:space="preserve"> PAGEREF _Toc510176845 \h </w:instrText>
         </w:r>
         <w:r>
           <w:rPr>
@@ -448,7 +458,7 @@
             <w:noProof/>
             <w:webHidden/>
           </w:rPr>
-          <w:t>2</w:t>
+          <w:t>3</w:t>
         </w:r>
         <w:r>
           <w:rPr>
@@ -476,7 +486,7 @@
           <w:lang w:eastAsia="en-US"/>
         </w:rPr>
       </w:pPr>
-      <w:hyperlink w:anchor="_Toc498241230" w:history="1">
+      <w:hyperlink w:anchor="_Toc510176846" w:history="1">
         <w:r>
           <w:rPr>
             <w:rStyle w:val="Hyperlink"/>
@@ -501,7 +511,7 @@
             <w:rStyle w:val="Hyperlink"/>
             <w:noProof/>
           </w:rPr>
-          <w:t>Version 1.0 (November 2017)</w:t>
+          <w:t>Version 1.0 (April 2018)</w:t>
         </w:r>
         <w:r>
           <w:rPr>
@@ -522,7 +532,7 @@
             <w:noProof/>
             <w:webHidden/>
           </w:rPr>
-          <w:instrText xml:space="preserve"> PAGEREF _Toc498241230 \h </w:instrText>
+          <w:instrText xml:space="preserve"> PAGEREF _Toc510176846 \h </w:instrText>
         </w:r>
         <w:r>
           <w:rPr>
@@ -542,7 +552,7 @@
             <w:noProof/>
             <w:webHidden/>
           </w:rPr>
-          <w:t>2</w:t>
+          <w:t>3</w:t>
         </w:r>
         <w:r>
           <w:rPr>
@@ -568,7 +578,7 @@
           <w:lang w:eastAsia="en-US"/>
         </w:rPr>
       </w:pPr>
-      <w:hyperlink w:anchor="_Toc498241231" w:history="1">
+      <w:hyperlink w:anchor="_Toc510176847" w:history="1">
         <w:r>
           <w:rPr>
             <w:rStyle w:val="Hyperlink"/>
@@ -612,7 +622,7 @@
             <w:noProof/>
             <w:webHidden/>
           </w:rPr>
-          <w:instrText xml:space="preserve"> PAGEREF _Toc498241231 \h </w:instrText>
+          <w:instrText xml:space="preserve"> PAGEREF _Toc510176847 \h </w:instrText>
         </w:r>
         <w:r>
           <w:rPr>
@@ -632,7 +642,7 @@
             <w:noProof/>
             <w:webHidden/>
           </w:rPr>
-          <w:t>2</w:t>
+          <w:t>3</w:t>
         </w:r>
         <w:r>
           <w:rPr>
@@ -658,7 +668,7 @@
           <w:lang w:eastAsia="en-US"/>
         </w:rPr>
       </w:pPr>
-      <w:hyperlink w:anchor="_Toc498241232" w:history="1">
+      <w:hyperlink w:anchor="_Toc510176848" w:history="1">
         <w:r>
           <w:rPr>
             <w:rStyle w:val="Hyperlink"/>
@@ -702,7 +712,7 @@
             <w:noProof/>
             <w:webHidden/>
           </w:rPr>
-          <w:instrText xml:space="preserve"> PAGEREF _Toc498241232 \h </w:instrText>
+          <w:instrText xml:space="preserve"> PAGEREF _Toc510176848 \h </w:instrText>
         </w:r>
         <w:r>
           <w:rPr>
@@ -722,7 +732,7 @@
             <w:noProof/>
             <w:webHidden/>
           </w:rPr>
-          <w:t>2</w:t>
+          <w:t>3</w:t>
         </w:r>
         <w:r>
           <w:rPr>
@@ -748,7 +758,7 @@
           <w:lang w:eastAsia="en-US"/>
         </w:rPr>
       </w:pPr>
-      <w:hyperlink w:anchor="_Toc498241233" w:history="1">
+      <w:hyperlink w:anchor="_Toc510176849" w:history="1">
         <w:r>
           <w:rPr>
             <w:rStyle w:val="Hyperlink"/>
@@ -792,7 +802,7 @@
             <w:noProof/>
             <w:webHidden/>
           </w:rPr>
-          <w:instrText xml:space="preserve"> PAGEREF _Toc498241233 \h </w:instrText>
+          <w:instrText xml:space="preserve"> PAGEREF _Toc510176849 \h </w:instrText>
         </w:r>
         <w:r>
           <w:rPr>
@@ -812,7 +822,7 @@
             <w:noProof/>
             <w:webHidden/>
           </w:rPr>
-          <w:t>2</w:t>
+          <w:t>3</w:t>
         </w:r>
         <w:r>
           <w:rPr>
@@ -841,7 +851,7 @@
           <w:lang w:eastAsia="en-US"/>
         </w:rPr>
       </w:pPr>
-      <w:hyperlink w:anchor="_Toc498241234" w:history="1">
+      <w:hyperlink w:anchor="_Toc510176850" w:history="1">
         <w:r>
           <w:rPr>
             <w:rStyle w:val="Hyperlink"/>
@@ -888,7 +898,7 @@
             <w:noProof/>
             <w:webHidden/>
           </w:rPr>
-          <w:instrText xml:space="preserve"> PAGEREF _Toc498241234 \h </w:instrText>
+          <w:instrText xml:space="preserve"> PAGEREF _Toc510176850 \h </w:instrText>
         </w:r>
         <w:r>
           <w:rPr>
@@ -908,7 +918,7 @@
             <w:noProof/>
             <w:webHidden/>
           </w:rPr>
-          <w:t>3</w:t>
+          <w:t>4</w:t>
         </w:r>
         <w:r>
           <w:rPr>
@@ -934,7 +944,7 @@
           <w:lang w:eastAsia="en-US"/>
         </w:rPr>
       </w:pPr>
-      <w:hyperlink w:anchor="_Toc498241235" w:history="1">
+      <w:hyperlink w:anchor="_Toc510176851" w:history="1">
         <w:r>
           <w:rPr>
             <w:rStyle w:val="Hyperlink"/>
@@ -978,7 +988,7 @@
             <w:noProof/>
             <w:webHidden/>
           </w:rPr>
-          <w:instrText xml:space="preserve"> PAGEREF _Toc498241235 \h </w:instrText>
+          <w:instrText xml:space="preserve"> PAGEREF _Toc510176851 \h </w:instrText>
         </w:r>
         <w:r>
           <w:rPr>
@@ -998,7 +1008,7 @@
             <w:noProof/>
             <w:webHidden/>
           </w:rPr>
-          <w:t>3</w:t>
+          <w:t>4</w:t>
         </w:r>
         <w:r>
           <w:rPr>
@@ -1024,7 +1034,7 @@
           <w:lang w:eastAsia="en-US"/>
         </w:rPr>
       </w:pPr>
-      <w:hyperlink w:anchor="_Toc498241236" w:history="1">
+      <w:hyperlink w:anchor="_Toc510176852" w:history="1">
         <w:r>
           <w:rPr>
             <w:rStyle w:val="Hyperlink"/>
@@ -1068,7 +1078,7 @@
             <w:noProof/>
             <w:webHidden/>
           </w:rPr>
-          <w:instrText xml:space="preserve"> PAGEREF _Toc498241236 \h </w:instrText>
+          <w:instrText xml:space="preserve"> PAGEREF _Toc510176852 \h </w:instrText>
         </w:r>
         <w:r>
           <w:rPr>
@@ -1088,7 +1098,7 @@
             <w:noProof/>
             <w:webHidden/>
           </w:rPr>
-          <w:t>3</w:t>
+          <w:t>4</w:t>
         </w:r>
         <w:r>
           <w:rPr>
@@ -1114,7 +1124,7 @@
           <w:lang w:eastAsia="en-US"/>
         </w:rPr>
       </w:pPr>
-      <w:hyperlink w:anchor="_Toc498241237" w:history="1">
+      <w:hyperlink w:anchor="_Toc510176853" w:history="1">
         <w:r>
           <w:rPr>
             <w:rStyle w:val="Hyperlink"/>
@@ -1158,7 +1168,7 @@
             <w:noProof/>
             <w:webHidden/>
           </w:rPr>
-          <w:instrText xml:space="preserve"> PAGEREF _Toc498241237 \h </w:instrText>
+          <w:instrText xml:space="preserve"> PAGEREF _Toc510176853 \h </w:instrText>
         </w:r>
         <w:r>
           <w:rPr>
@@ -1178,7 +1188,7 @@
             <w:noProof/>
             <w:webHidden/>
           </w:rPr>
-          <w:t>3</w:t>
+          <w:t>4</w:t>
         </w:r>
         <w:r>
           <w:rPr>
@@ -1204,7 +1214,7 @@
           <w:lang w:eastAsia="en-US"/>
         </w:rPr>
       </w:pPr>
-      <w:hyperlink w:anchor="_Toc498241238" w:history="1">
+      <w:hyperlink w:anchor="_Toc510176854" w:history="1">
         <w:r>
           <w:rPr>
             <w:rStyle w:val="Hyperlink"/>
@@ -1229,6 +1239,8 @@
           </w:rPr>
           <w:t>LightningIgnitionsMap</w:t>
         </w:r>
+        <w:bookmarkStart w:id="2" w:name="_GoBack"/>
+        <w:bookmarkEnd w:id="2"/>
         <w:r>
           <w:rPr>
             <w:noProof/>
@@ -1248,7 +1260,7 @@
             <w:noProof/>
             <w:webHidden/>
           </w:rPr>
-          <w:instrText xml:space="preserve"> PAGEREF _Toc498241238 \h </w:instrText>
+          <w:instrText xml:space="preserve"> PAGEREF _Toc510176854 \h </w:instrText>
         </w:r>
         <w:r>
           <w:rPr>
@@ -1268,7 +1280,7 @@
             <w:noProof/>
             <w:webHidden/>
           </w:rPr>
-          <w:t>3</w:t>
+          <w:t>4</w:t>
         </w:r>
         <w:r>
           <w:rPr>
@@ -1294,7 +1306,7 @@
           <w:lang w:eastAsia="en-US"/>
         </w:rPr>
       </w:pPr>
-      <w:hyperlink w:anchor="_Toc498241239" w:history="1">
+      <w:hyperlink w:anchor="_Toc510176855" w:history="1">
         <w:r>
           <w:rPr>
             <w:rStyle w:val="Hyperlink"/>
@@ -1338,7 +1350,7 @@
             <w:noProof/>
             <w:webHidden/>
           </w:rPr>
-          <w:instrText xml:space="preserve"> PAGEREF _Toc498241239 \h </w:instrText>
+          <w:instrText xml:space="preserve"> PAGEREF _Toc510176855 \h </w:instrText>
         </w:r>
         <w:r>
           <w:rPr>
@@ -1358,7 +1370,7 @@
             <w:noProof/>
             <w:webHidden/>
           </w:rPr>
-          <w:t>3</w:t>
+          <w:t>4</w:t>
         </w:r>
         <w:r>
           <w:rPr>
@@ -1384,7 +1396,7 @@
           <w:lang w:eastAsia="en-US"/>
         </w:rPr>
       </w:pPr>
-      <w:hyperlink w:anchor="_Toc498241240" w:history="1">
+      <w:hyperlink w:anchor="_Toc510176856" w:history="1">
         <w:r>
           <w:rPr>
             <w:rStyle w:val="Hyperlink"/>
@@ -1428,7 +1440,7 @@
             <w:noProof/>
             <w:webHidden/>
           </w:rPr>
-          <w:instrText xml:space="preserve"> PAGEREF _Toc498241240 \h </w:instrText>
+          <w:instrText xml:space="preserve"> PAGEREF _Toc510176856 \h </w:instrText>
         </w:r>
         <w:r>
           <w:rPr>
@@ -1448,7 +1460,7 @@
             <w:noProof/>
             <w:webHidden/>
           </w:rPr>
-          <w:t>3</w:t>
+          <w:t>4</w:t>
         </w:r>
         <w:r>
           <w:rPr>
@@ -1474,7 +1486,7 @@
           <w:lang w:eastAsia="en-US"/>
         </w:rPr>
       </w:pPr>
-      <w:hyperlink w:anchor="_Toc498241241" w:history="1">
+      <w:hyperlink w:anchor="_Toc510176857" w:history="1">
         <w:r>
           <w:rPr>
             <w:rStyle w:val="Hyperlink"/>
@@ -1518,7 +1530,7 @@
             <w:noProof/>
             <w:webHidden/>
           </w:rPr>
-          <w:instrText xml:space="preserve"> PAGEREF _Toc498241241 \h </w:instrText>
+          <w:instrText xml:space="preserve"> PAGEREF _Toc510176857 \h </w:instrText>
         </w:r>
         <w:r>
           <w:rPr>
@@ -1538,7 +1550,7 @@
             <w:noProof/>
             <w:webHidden/>
           </w:rPr>
-          <w:t>3</w:t>
+          <w:t>4</w:t>
         </w:r>
         <w:r>
           <w:rPr>
@@ -1564,7 +1576,7 @@
           <w:lang w:eastAsia="en-US"/>
         </w:rPr>
       </w:pPr>
-      <w:hyperlink w:anchor="_Toc498241242" w:history="1">
+      <w:hyperlink w:anchor="_Toc510176858" w:history="1">
         <w:r>
           <w:rPr>
             <w:rStyle w:val="Hyperlink"/>
@@ -1608,7 +1620,7 @@
             <w:noProof/>
             <w:webHidden/>
           </w:rPr>
-          <w:instrText xml:space="preserve"> PAGEREF _Toc498241242 \h </w:instrText>
+          <w:instrText xml:space="preserve"> PAGEREF _Toc510176858 \h </w:instrText>
         </w:r>
         <w:r>
           <w:rPr>
@@ -1628,7 +1640,7 @@
             <w:noProof/>
             <w:webHidden/>
           </w:rPr>
-          <w:t>4</w:t>
+          <w:t>5</w:t>
         </w:r>
         <w:r>
           <w:rPr>
@@ -1654,7 +1666,7 @@
           <w:lang w:eastAsia="en-US"/>
         </w:rPr>
       </w:pPr>
-      <w:hyperlink w:anchor="_Toc498241243" w:history="1">
+      <w:hyperlink w:anchor="_Toc510176859" w:history="1">
         <w:r>
           <w:rPr>
             <w:rStyle w:val="Hyperlink"/>
@@ -1698,7 +1710,7 @@
             <w:noProof/>
             <w:webHidden/>
           </w:rPr>
-          <w:instrText xml:space="preserve"> PAGEREF _Toc498241243 \h </w:instrText>
+          <w:instrText xml:space="preserve"> PAGEREF _Toc510176859 \h </w:instrText>
         </w:r>
         <w:r>
           <w:rPr>
@@ -1718,7 +1730,7 @@
             <w:noProof/>
             <w:webHidden/>
           </w:rPr>
-          <w:t>4</w:t>
+          <w:t>5</w:t>
         </w:r>
         <w:r>
           <w:rPr>
@@ -1744,7 +1756,7 @@
           <w:lang w:eastAsia="en-US"/>
         </w:rPr>
       </w:pPr>
-      <w:hyperlink w:anchor="_Toc498241244" w:history="1">
+      <w:hyperlink w:anchor="_Toc510176860" w:history="1">
         <w:r>
           <w:rPr>
             <w:rStyle w:val="Hyperlink"/>
@@ -1788,7 +1800,7 @@
             <w:noProof/>
             <w:webHidden/>
           </w:rPr>
-          <w:instrText xml:space="preserve"> PAGEREF _Toc498241244 \h </w:instrText>
+          <w:instrText xml:space="preserve"> PAGEREF _Toc510176860 \h </w:instrText>
         </w:r>
         <w:r>
           <w:rPr>
@@ -1808,7 +1820,7 @@
             <w:noProof/>
             <w:webHidden/>
           </w:rPr>
-          <w:t>4</w:t>
+          <w:t>5</w:t>
         </w:r>
         <w:r>
           <w:rPr>
@@ -1834,7 +1846,7 @@
           <w:lang w:eastAsia="en-US"/>
         </w:rPr>
       </w:pPr>
-      <w:hyperlink w:anchor="_Toc498241245" w:history="1">
+      <w:hyperlink w:anchor="_Toc510176861" w:history="1">
         <w:r>
           <w:rPr>
             <w:rStyle w:val="Hyperlink"/>
@@ -1878,7 +1890,7 @@
             <w:noProof/>
             <w:webHidden/>
           </w:rPr>
-          <w:instrText xml:space="preserve"> PAGEREF _Toc498241245 \h </w:instrText>
+          <w:instrText xml:space="preserve"> PAGEREF _Toc510176861 \h </w:instrText>
         </w:r>
         <w:r>
           <w:rPr>
@@ -1898,7 +1910,7 @@
             <w:noProof/>
             <w:webHidden/>
           </w:rPr>
-          <w:t>4</w:t>
+          <w:t>5</w:t>
         </w:r>
         <w:r>
           <w:rPr>
@@ -1924,7 +1936,7 @@
           <w:lang w:eastAsia="en-US"/>
         </w:rPr>
       </w:pPr>
-      <w:hyperlink w:anchor="_Toc498241246" w:history="1">
+      <w:hyperlink w:anchor="_Toc510176862" w:history="1">
         <w:r>
           <w:rPr>
             <w:rStyle w:val="Hyperlink"/>
@@ -1968,7 +1980,7 @@
             <w:noProof/>
             <w:webHidden/>
           </w:rPr>
-          <w:instrText xml:space="preserve"> PAGEREF _Toc498241246 \h </w:instrText>
+          <w:instrText xml:space="preserve"> PAGEREF _Toc510176862 \h </w:instrText>
         </w:r>
         <w:r>
           <w:rPr>
@@ -1988,7 +2000,7 @@
             <w:noProof/>
             <w:webHidden/>
           </w:rPr>
-          <w:t>4</w:t>
+          <w:t>5</w:t>
         </w:r>
         <w:r>
           <w:rPr>
@@ -2014,7 +2026,7 @@
           <w:lang w:eastAsia="en-US"/>
         </w:rPr>
       </w:pPr>
-      <w:hyperlink w:anchor="_Toc498241247" w:history="1">
+      <w:hyperlink w:anchor="_Toc510176863" w:history="1">
         <w:r>
           <w:rPr>
             <w:rStyle w:val="Hyperlink"/>
@@ -2058,7 +2070,7 @@
             <w:noProof/>
             <w:webHidden/>
           </w:rPr>
-          <w:instrText xml:space="preserve"> PAGEREF _Toc498241247 \h </w:instrText>
+          <w:instrText xml:space="preserve"> PAGEREF _Toc510176863 \h </w:instrText>
         </w:r>
         <w:r>
           <w:rPr>
@@ -2078,7 +2090,7 @@
             <w:noProof/>
             <w:webHidden/>
           </w:rPr>
-          <w:t>4</w:t>
+          <w:t>5</w:t>
         </w:r>
         <w:r>
           <w:rPr>
@@ -2104,7 +2116,7 @@
           <w:lang w:eastAsia="en-US"/>
         </w:rPr>
       </w:pPr>
-      <w:hyperlink w:anchor="_Toc498241248" w:history="1">
+      <w:hyperlink w:anchor="_Toc510176864" w:history="1">
         <w:r>
           <w:rPr>
             <w:rStyle w:val="Hyperlink"/>
@@ -2148,7 +2160,7 @@
             <w:noProof/>
             <w:webHidden/>
           </w:rPr>
-          <w:instrText xml:space="preserve"> PAGEREF _Toc498241248 \h </w:instrText>
+          <w:instrText xml:space="preserve"> PAGEREF _Toc510176864 \h </w:instrText>
         </w:r>
         <w:r>
           <w:rPr>
@@ -2168,7 +2180,7 @@
             <w:noProof/>
             <w:webHidden/>
           </w:rPr>
-          <w:t>4</w:t>
+          <w:t>5</w:t>
         </w:r>
         <w:r>
           <w:rPr>
@@ -2194,7 +2206,7 @@
           <w:lang w:eastAsia="en-US"/>
         </w:rPr>
       </w:pPr>
-      <w:hyperlink w:anchor="_Toc498241249" w:history="1">
+      <w:hyperlink w:anchor="_Toc510176865" w:history="1">
         <w:r>
           <w:rPr>
             <w:rStyle w:val="Hyperlink"/>
@@ -2238,7 +2250,7 @@
             <w:noProof/>
             <w:webHidden/>
           </w:rPr>
-          <w:instrText xml:space="preserve"> PAGEREF _Toc498241249 \h </w:instrText>
+          <w:instrText xml:space="preserve"> PAGEREF _Toc510176865 \h </w:instrText>
         </w:r>
         <w:r>
           <w:rPr>
@@ -2258,7 +2270,7 @@
             <w:noProof/>
             <w:webHidden/>
           </w:rPr>
-          <w:t>4</w:t>
+          <w:t>5</w:t>
         </w:r>
         <w:r>
           <w:rPr>
@@ -2284,7 +2296,7 @@
           <w:lang w:eastAsia="en-US"/>
         </w:rPr>
       </w:pPr>
-      <w:hyperlink w:anchor="_Toc498241250" w:history="1">
+      <w:hyperlink w:anchor="_Toc510176866" w:history="1">
         <w:r>
           <w:rPr>
             <w:rStyle w:val="Hyperlink"/>
@@ -2328,7 +2340,7 @@
             <w:noProof/>
             <w:webHidden/>
           </w:rPr>
-          <w:instrText xml:space="preserve"> PAGEREF _Toc498241250 \h </w:instrText>
+          <w:instrText xml:space="preserve"> PAGEREF _Toc510176866 \h </w:instrText>
         </w:r>
         <w:r>
           <w:rPr>
@@ -2348,7 +2360,7 @@
             <w:noProof/>
             <w:webHidden/>
           </w:rPr>
-          <w:t>5</w:t>
+          <w:t>6</w:t>
         </w:r>
         <w:r>
           <w:rPr>
@@ -2374,7 +2386,7 @@
           <w:lang w:eastAsia="en-US"/>
         </w:rPr>
       </w:pPr>
-      <w:hyperlink w:anchor="_Toc498241251" w:history="1">
+      <w:hyperlink w:anchor="_Toc510176867" w:history="1">
         <w:r>
           <w:rPr>
             <w:rStyle w:val="Hyperlink"/>
@@ -2418,7 +2430,7 @@
             <w:noProof/>
             <w:webHidden/>
           </w:rPr>
-          <w:instrText xml:space="preserve"> PAGEREF _Toc498241251 \h </w:instrText>
+          <w:instrText xml:space="preserve"> PAGEREF _Toc510176867 \h </w:instrText>
         </w:r>
         <w:r>
           <w:rPr>
@@ -2438,7 +2450,7 @@
             <w:noProof/>
             <w:webHidden/>
           </w:rPr>
-          <w:t>5</w:t>
+          <w:t>6</w:t>
         </w:r>
         <w:r>
           <w:rPr>
@@ -2464,7 +2476,7 @@
           <w:lang w:eastAsia="en-US"/>
         </w:rPr>
       </w:pPr>
-      <w:hyperlink w:anchor="_Toc498241252" w:history="1">
+      <w:hyperlink w:anchor="_Toc510176868" w:history="1">
         <w:r>
           <w:rPr>
             <w:rStyle w:val="Hyperlink"/>
@@ -2508,7 +2520,7 @@
             <w:noProof/>
             <w:webHidden/>
           </w:rPr>
-          <w:instrText xml:space="preserve"> PAGEREF _Toc498241252 \h </w:instrText>
+          <w:instrText xml:space="preserve"> PAGEREF _Toc510176868 \h </w:instrText>
         </w:r>
         <w:r>
           <w:rPr>
@@ -2528,7 +2540,7 @@
             <w:noProof/>
             <w:webHidden/>
           </w:rPr>
-          <w:t>5</w:t>
+          <w:t>6</w:t>
         </w:r>
         <w:r>
           <w:rPr>
@@ -2554,7 +2566,7 @@
           <w:lang w:eastAsia="en-US"/>
         </w:rPr>
       </w:pPr>
-      <w:hyperlink w:anchor="_Toc498241253" w:history="1">
+      <w:hyperlink w:anchor="_Toc510176869" w:history="1">
         <w:r>
           <w:rPr>
             <w:rStyle w:val="Hyperlink"/>
@@ -2598,7 +2610,7 @@
             <w:noProof/>
             <w:webHidden/>
           </w:rPr>
-          <w:instrText xml:space="preserve"> PAGEREF _Toc498241253 \h </w:instrText>
+          <w:instrText xml:space="preserve"> PAGEREF _Toc510176869 \h </w:instrText>
         </w:r>
         <w:r>
           <w:rPr>
@@ -2618,7 +2630,7 @@
             <w:noProof/>
             <w:webHidden/>
           </w:rPr>
-          <w:t>5</w:t>
+          <w:t>6</w:t>
         </w:r>
         <w:r>
           <w:rPr>
@@ -2644,7 +2656,7 @@
           <w:lang w:eastAsia="en-US"/>
         </w:rPr>
       </w:pPr>
-      <w:hyperlink w:anchor="_Toc498241254" w:history="1">
+      <w:hyperlink w:anchor="_Toc510176870" w:history="1">
         <w:r>
           <w:rPr>
             <w:rStyle w:val="Hyperlink"/>
@@ -2667,7 +2679,7 @@
             <w:rStyle w:val="Hyperlink"/>
             <w:noProof/>
           </w:rPr>
-          <w:t>MaximumSpreadAreaB0</w:t>
+          <w:t>FirstDayRxFires</w:t>
         </w:r>
         <w:r>
           <w:rPr>
@@ -2688,7 +2700,7 @@
             <w:noProof/>
             <w:webHidden/>
           </w:rPr>
-          <w:instrText xml:space="preserve"> PAGEREF _Toc498241254 \h </w:instrText>
+          <w:instrText xml:space="preserve"> PAGEREF _Toc510176870 \h </w:instrText>
         </w:r>
         <w:r>
           <w:rPr>
@@ -2708,7 +2720,7 @@
             <w:noProof/>
             <w:webHidden/>
           </w:rPr>
-          <w:t>5</w:t>
+          <w:t>6</w:t>
         </w:r>
         <w:r>
           <w:rPr>
@@ -2734,7 +2746,7 @@
           <w:lang w:eastAsia="en-US"/>
         </w:rPr>
       </w:pPr>
-      <w:hyperlink w:anchor="_Toc498241255" w:history="1">
+      <w:hyperlink w:anchor="_Toc510176871" w:history="1">
         <w:r>
           <w:rPr>
             <w:rStyle w:val="Hyperlink"/>
@@ -2757,7 +2769,7 @@
             <w:rStyle w:val="Hyperlink"/>
             <w:noProof/>
           </w:rPr>
-          <w:t>MaximumSpreadAreaB1</w:t>
+          <w:t>MaximumSpreadAreaB0</w:t>
         </w:r>
         <w:r>
           <w:rPr>
@@ -2778,7 +2790,7 @@
             <w:noProof/>
             <w:webHidden/>
           </w:rPr>
-          <w:instrText xml:space="preserve"> PAGEREF _Toc498241255 \h </w:instrText>
+          <w:instrText xml:space="preserve"> PAGEREF _Toc510176871 \h </w:instrText>
         </w:r>
         <w:r>
           <w:rPr>
@@ -2798,7 +2810,7 @@
             <w:noProof/>
             <w:webHidden/>
           </w:rPr>
-          <w:t>5</w:t>
+          <w:t>6</w:t>
         </w:r>
         <w:r>
           <w:rPr>
@@ -2824,7 +2836,7 @@
           <w:lang w:eastAsia="en-US"/>
         </w:rPr>
       </w:pPr>
-      <w:hyperlink w:anchor="_Toc498241256" w:history="1">
+      <w:hyperlink w:anchor="_Toc510176872" w:history="1">
         <w:r>
           <w:rPr>
             <w:rStyle w:val="Hyperlink"/>
@@ -2847,7 +2859,7 @@
             <w:rStyle w:val="Hyperlink"/>
             <w:noProof/>
           </w:rPr>
-          <w:t>MaximumSpreadAreaB2</w:t>
+          <w:t>MaximumSpreadAreaB1</w:t>
         </w:r>
         <w:r>
           <w:rPr>
@@ -2868,7 +2880,7 @@
             <w:noProof/>
             <w:webHidden/>
           </w:rPr>
-          <w:instrText xml:space="preserve"> PAGEREF _Toc498241256 \h </w:instrText>
+          <w:instrText xml:space="preserve"> PAGEREF _Toc510176872 \h </w:instrText>
         </w:r>
         <w:r>
           <w:rPr>
@@ -2888,7 +2900,7 @@
             <w:noProof/>
             <w:webHidden/>
           </w:rPr>
-          <w:t>5</w:t>
+          <w:t>6</w:t>
         </w:r>
         <w:r>
           <w:rPr>
@@ -2914,7 +2926,7 @@
           <w:lang w:eastAsia="en-US"/>
         </w:rPr>
       </w:pPr>
-      <w:hyperlink w:anchor="_Toc498241257" w:history="1">
+      <w:hyperlink w:anchor="_Toc510176873" w:history="1">
         <w:r>
           <w:rPr>
             <w:rStyle w:val="Hyperlink"/>
@@ -2937,7 +2949,7 @@
             <w:rStyle w:val="Hyperlink"/>
             <w:noProof/>
           </w:rPr>
-          <w:t>SpreadProbabilityB0</w:t>
+          <w:t>MaximumSpreadAreaB2</w:t>
         </w:r>
         <w:r>
           <w:rPr>
@@ -2958,7 +2970,7 @@
             <w:noProof/>
             <w:webHidden/>
           </w:rPr>
-          <w:instrText xml:space="preserve"> PAGEREF _Toc498241257 \h </w:instrText>
+          <w:instrText xml:space="preserve"> PAGEREF _Toc510176873 \h </w:instrText>
         </w:r>
         <w:r>
           <w:rPr>
@@ -2978,7 +2990,7 @@
             <w:noProof/>
             <w:webHidden/>
           </w:rPr>
-          <w:t>5</w:t>
+          <w:t>6</w:t>
         </w:r>
         <w:r>
           <w:rPr>
@@ -3004,7 +3016,7 @@
           <w:lang w:eastAsia="en-US"/>
         </w:rPr>
       </w:pPr>
-      <w:hyperlink w:anchor="_Toc498241258" w:history="1">
+      <w:hyperlink w:anchor="_Toc510176874" w:history="1">
         <w:r>
           <w:rPr>
             <w:rStyle w:val="Hyperlink"/>
@@ -3027,7 +3039,7 @@
             <w:rStyle w:val="Hyperlink"/>
             <w:noProof/>
           </w:rPr>
-          <w:t>SpreadProbabilityB1</w:t>
+          <w:t>SpreadProbabilityB0</w:t>
         </w:r>
         <w:r>
           <w:rPr>
@@ -3048,7 +3060,7 @@
             <w:noProof/>
             <w:webHidden/>
           </w:rPr>
-          <w:instrText xml:space="preserve"> PAGEREF _Toc498241258 \h </w:instrText>
+          <w:instrText xml:space="preserve"> PAGEREF _Toc510176874 \h </w:instrText>
         </w:r>
         <w:r>
           <w:rPr>
@@ -3068,7 +3080,7 @@
             <w:noProof/>
             <w:webHidden/>
           </w:rPr>
-          <w:t>5</w:t>
+          <w:t>6</w:t>
         </w:r>
         <w:r>
           <w:rPr>
@@ -3094,7 +3106,7 @@
           <w:lang w:eastAsia="en-US"/>
         </w:rPr>
       </w:pPr>
-      <w:hyperlink w:anchor="_Toc498241259" w:history="1">
+      <w:hyperlink w:anchor="_Toc510176875" w:history="1">
         <w:r>
           <w:rPr>
             <w:rStyle w:val="Hyperlink"/>
@@ -3117,7 +3129,7 @@
             <w:rStyle w:val="Hyperlink"/>
             <w:noProof/>
           </w:rPr>
-          <w:t>SpreadProbabilityB2</w:t>
+          <w:t>SpreadProbabilityB1</w:t>
         </w:r>
         <w:r>
           <w:rPr>
@@ -3138,7 +3150,7 @@
             <w:noProof/>
             <w:webHidden/>
           </w:rPr>
-          <w:instrText xml:space="preserve"> PAGEREF _Toc498241259 \h </w:instrText>
+          <w:instrText xml:space="preserve"> PAGEREF _Toc510176875 \h </w:instrText>
         </w:r>
         <w:r>
           <w:rPr>
@@ -3158,7 +3170,7 @@
             <w:noProof/>
             <w:webHidden/>
           </w:rPr>
-          <w:t>5</w:t>
+          <w:t>6</w:t>
         </w:r>
         <w:r>
           <w:rPr>
@@ -3184,7 +3196,7 @@
           <w:lang w:eastAsia="en-US"/>
         </w:rPr>
       </w:pPr>
-      <w:hyperlink w:anchor="_Toc498241260" w:history="1">
+      <w:hyperlink w:anchor="_Toc510176876" w:history="1">
         <w:r>
           <w:rPr>
             <w:rStyle w:val="Hyperlink"/>
@@ -3207,7 +3219,7 @@
             <w:rStyle w:val="Hyperlink"/>
             <w:noProof/>
           </w:rPr>
-          <w:t>SpreadProbabilityB3</w:t>
+          <w:t>SpreadProbabilityB2</w:t>
         </w:r>
         <w:r>
           <w:rPr>
@@ -3228,7 +3240,7 @@
             <w:noProof/>
             <w:webHidden/>
           </w:rPr>
-          <w:instrText xml:space="preserve"> PAGEREF _Toc498241260 \h </w:instrText>
+          <w:instrText xml:space="preserve"> PAGEREF _Toc510176876 \h </w:instrText>
         </w:r>
         <w:r>
           <w:rPr>
@@ -3248,7 +3260,7 @@
             <w:noProof/>
             <w:webHidden/>
           </w:rPr>
-          <w:t>6</w:t>
+          <w:t>7</w:t>
         </w:r>
         <w:r>
           <w:rPr>
@@ -3274,7 +3286,7 @@
           <w:lang w:eastAsia="en-US"/>
         </w:rPr>
       </w:pPr>
-      <w:hyperlink w:anchor="_Toc498241261" w:history="1">
+      <w:hyperlink w:anchor="_Toc510176877" w:history="1">
         <w:r>
           <w:rPr>
             <w:rStyle w:val="Hyperlink"/>
@@ -3297,7 +3309,7 @@
             <w:rStyle w:val="Hyperlink"/>
             <w:noProof/>
           </w:rPr>
-          <w:t>SeverityFactor:FineFuelPercent</w:t>
+          <w:t>SpreadProbabilityB3</w:t>
         </w:r>
         <w:r>
           <w:rPr>
@@ -3318,7 +3330,7 @@
             <w:noProof/>
             <w:webHidden/>
           </w:rPr>
-          <w:instrText xml:space="preserve"> PAGEREF _Toc498241261 \h </w:instrText>
+          <w:instrText xml:space="preserve"> PAGEREF _Toc510176877 \h </w:instrText>
         </w:r>
         <w:r>
           <w:rPr>
@@ -3338,7 +3350,7 @@
             <w:noProof/>
             <w:webHidden/>
           </w:rPr>
-          <w:t>6</w:t>
+          <w:t>7</w:t>
         </w:r>
         <w:r>
           <w:rPr>
@@ -3364,7 +3376,7 @@
           <w:lang w:eastAsia="en-US"/>
         </w:rPr>
       </w:pPr>
-      <w:hyperlink w:anchor="_Toc498241262" w:history="1">
+      <w:hyperlink w:anchor="_Toc510176878" w:history="1">
         <w:r>
           <w:rPr>
             <w:rStyle w:val="Hyperlink"/>
@@ -3387,7 +3399,7 @@
             <w:rStyle w:val="Hyperlink"/>
             <w:noProof/>
           </w:rPr>
-          <w:t>SeverityFactor:LadderFuelMaxAge</w:t>
+          <w:t>IntensityFactor:FineFuelPercent</w:t>
         </w:r>
         <w:r>
           <w:rPr>
@@ -3408,7 +3420,7 @@
             <w:noProof/>
             <w:webHidden/>
           </w:rPr>
-          <w:instrText xml:space="preserve"> PAGEREF _Toc498241262 \h </w:instrText>
+          <w:instrText xml:space="preserve"> PAGEREF _Toc510176878 \h </w:instrText>
         </w:r>
         <w:r>
           <w:rPr>
@@ -3428,7 +3440,7 @@
             <w:noProof/>
             <w:webHidden/>
           </w:rPr>
-          <w:t>6</w:t>
+          <w:t>7</w:t>
         </w:r>
         <w:r>
           <w:rPr>
@@ -3454,7 +3466,7 @@
           <w:lang w:eastAsia="en-US"/>
         </w:rPr>
       </w:pPr>
-      <w:hyperlink w:anchor="_Toc498241263" w:history="1">
+      <w:hyperlink w:anchor="_Toc510176879" w:history="1">
         <w:r>
           <w:rPr>
             <w:rStyle w:val="Hyperlink"/>
@@ -3477,7 +3489,7 @@
             <w:rStyle w:val="Hyperlink"/>
             <w:noProof/>
           </w:rPr>
-          <w:t>SeverityFactor:LadderFuelBiomass</w:t>
+          <w:t>IntensityFactor:LadderFuelMaxAge</w:t>
         </w:r>
         <w:r>
           <w:rPr>
@@ -3498,7 +3510,7 @@
             <w:noProof/>
             <w:webHidden/>
           </w:rPr>
-          <w:instrText xml:space="preserve"> PAGEREF _Toc498241263 \h </w:instrText>
+          <w:instrText xml:space="preserve"> PAGEREF _Toc510176879 \h </w:instrText>
         </w:r>
         <w:r>
           <w:rPr>
@@ -3518,7 +3530,7 @@
             <w:noProof/>
             <w:webHidden/>
           </w:rPr>
-          <w:t>6</w:t>
+          <w:t>7</w:t>
         </w:r>
         <w:r>
           <w:rPr>
@@ -3544,7 +3556,7 @@
           <w:lang w:eastAsia="en-US"/>
         </w:rPr>
       </w:pPr>
-      <w:hyperlink w:anchor="_Toc498241264" w:history="1">
+      <w:hyperlink w:anchor="_Toc510176880" w:history="1">
         <w:r>
           <w:rPr>
             <w:rStyle w:val="Hyperlink"/>
@@ -3567,6 +3579,96 @@
             <w:rStyle w:val="Hyperlink"/>
             <w:noProof/>
           </w:rPr>
+          <w:t>IntensityFactor:LadderFuelBiomass</w:t>
+        </w:r>
+        <w:r>
+          <w:rPr>
+            <w:noProof/>
+            <w:webHidden/>
+          </w:rPr>
+          <w:tab/>
+        </w:r>
+        <w:r>
+          <w:rPr>
+            <w:noProof/>
+            <w:webHidden/>
+          </w:rPr>
+          <w:fldChar w:fldCharType="begin"/>
+        </w:r>
+        <w:r>
+          <w:rPr>
+            <w:noProof/>
+            <w:webHidden/>
+          </w:rPr>
+          <w:instrText xml:space="preserve"> PAGEREF _Toc510176880 \h </w:instrText>
+        </w:r>
+        <w:r>
+          <w:rPr>
+            <w:noProof/>
+            <w:webHidden/>
+          </w:rPr>
+        </w:r>
+        <w:r>
+          <w:rPr>
+            <w:noProof/>
+            <w:webHidden/>
+          </w:rPr>
+          <w:fldChar w:fldCharType="separate"/>
+        </w:r>
+        <w:r>
+          <w:rPr>
+            <w:noProof/>
+            <w:webHidden/>
+          </w:rPr>
+          <w:t>7</w:t>
+        </w:r>
+        <w:r>
+          <w:rPr>
+            <w:noProof/>
+            <w:webHidden/>
+          </w:rPr>
+          <w:fldChar w:fldCharType="end"/>
+        </w:r>
+      </w:hyperlink>
+    </w:p>
+    <w:p>
+      <w:pPr>
+        <w:pStyle w:val="TOC2"/>
+        <w:tabs>
+          <w:tab w:val="left" w:pos="960"/>
+          <w:tab w:val="right" w:leader="dot" w:pos="9350"/>
+        </w:tabs>
+        <w:rPr>
+          <w:rFonts w:asciiTheme="minorHAnsi" w:eastAsiaTheme="minorEastAsia" w:hAnsiTheme="minorHAnsi" w:cstheme="minorBidi"/>
+          <w:noProof/>
+          <w:sz w:val="22"/>
+          <w:szCs w:val="22"/>
+          <w:lang w:eastAsia="en-US"/>
+        </w:rPr>
+      </w:pPr>
+      <w:hyperlink w:anchor="_Toc510176881" w:history="1">
+        <w:r>
+          <w:rPr>
+            <w:rStyle w:val="Hyperlink"/>
+            <w:noProof/>
+          </w:rPr>
+          <w:t>2.31.</w:t>
+        </w:r>
+        <w:r>
+          <w:rPr>
+            <w:rFonts w:asciiTheme="minorHAnsi" w:eastAsiaTheme="minorEastAsia" w:hAnsiTheme="minorHAnsi" w:cstheme="minorBidi"/>
+            <w:noProof/>
+            <w:sz w:val="22"/>
+            <w:szCs w:val="22"/>
+            <w:lang w:eastAsia="en-US"/>
+          </w:rPr>
+          <w:tab/>
+        </w:r>
+        <w:r>
+          <w:rPr>
+            <w:rStyle w:val="Hyperlink"/>
+            <w:noProof/>
+          </w:rPr>
           <w:t>LadderFuelSpeciesList</w:t>
         </w:r>
         <w:r>
@@ -3588,7 +3690,7 @@
             <w:noProof/>
             <w:webHidden/>
           </w:rPr>
-          <w:instrText xml:space="preserve"> PAGEREF _Toc498241264 \h </w:instrText>
+          <w:instrText xml:space="preserve"> PAGEREF _Toc510176881 \h </w:instrText>
         </w:r>
         <w:r>
           <w:rPr>
@@ -3608,7 +3710,833 @@
             <w:noProof/>
             <w:webHidden/>
           </w:rPr>
-          <w:t>6</w:t>
+          <w:t>7</w:t>
+        </w:r>
+        <w:r>
+          <w:rPr>
+            <w:noProof/>
+            <w:webHidden/>
+          </w:rPr>
+          <w:fldChar w:fldCharType="end"/>
+        </w:r>
+      </w:hyperlink>
+    </w:p>
+    <w:p>
+      <w:pPr>
+        <w:pStyle w:val="TOC2"/>
+        <w:tabs>
+          <w:tab w:val="left" w:pos="960"/>
+          <w:tab w:val="right" w:leader="dot" w:pos="9350"/>
+        </w:tabs>
+        <w:rPr>
+          <w:rFonts w:asciiTheme="minorHAnsi" w:eastAsiaTheme="minorEastAsia" w:hAnsiTheme="minorHAnsi" w:cstheme="minorBidi"/>
+          <w:noProof/>
+          <w:sz w:val="22"/>
+          <w:szCs w:val="22"/>
+          <w:lang w:eastAsia="en-US"/>
+        </w:rPr>
+      </w:pPr>
+      <w:hyperlink w:anchor="_Toc510176882" w:history="1">
+        <w:r>
+          <w:rPr>
+            <w:rStyle w:val="Hyperlink"/>
+            <w:noProof/>
+          </w:rPr>
+          <w:t>2.32.</w:t>
+        </w:r>
+        <w:r>
+          <w:rPr>
+            <w:rFonts w:asciiTheme="minorHAnsi" w:eastAsiaTheme="minorEastAsia" w:hAnsiTheme="minorHAnsi" w:cstheme="minorBidi"/>
+            <w:noProof/>
+            <w:sz w:val="22"/>
+            <w:szCs w:val="22"/>
+            <w:lang w:eastAsia="en-US"/>
+          </w:rPr>
+          <w:tab/>
+        </w:r>
+        <w:r>
+          <w:rPr>
+            <w:rStyle w:val="Hyperlink"/>
+            <w:noProof/>
+          </w:rPr>
+          <w:t>SuppressionMaxWindSpeed</w:t>
+        </w:r>
+        <w:r>
+          <w:rPr>
+            <w:noProof/>
+            <w:webHidden/>
+          </w:rPr>
+          <w:tab/>
+        </w:r>
+        <w:r>
+          <w:rPr>
+            <w:noProof/>
+            <w:webHidden/>
+          </w:rPr>
+          <w:fldChar w:fldCharType="begin"/>
+        </w:r>
+        <w:r>
+          <w:rPr>
+            <w:noProof/>
+            <w:webHidden/>
+          </w:rPr>
+          <w:instrText xml:space="preserve"> PAGEREF _Toc510176882 \h </w:instrText>
+        </w:r>
+        <w:r>
+          <w:rPr>
+            <w:noProof/>
+            <w:webHidden/>
+          </w:rPr>
+        </w:r>
+        <w:r>
+          <w:rPr>
+            <w:noProof/>
+            <w:webHidden/>
+          </w:rPr>
+          <w:fldChar w:fldCharType="separate"/>
+        </w:r>
+        <w:r>
+          <w:rPr>
+            <w:noProof/>
+            <w:webHidden/>
+          </w:rPr>
+          <w:t>7</w:t>
+        </w:r>
+        <w:r>
+          <w:rPr>
+            <w:noProof/>
+            <w:webHidden/>
+          </w:rPr>
+          <w:fldChar w:fldCharType="end"/>
+        </w:r>
+      </w:hyperlink>
+    </w:p>
+    <w:p>
+      <w:pPr>
+        <w:pStyle w:val="TOC2"/>
+        <w:tabs>
+          <w:tab w:val="left" w:pos="960"/>
+          <w:tab w:val="right" w:leader="dot" w:pos="9350"/>
+        </w:tabs>
+        <w:rPr>
+          <w:rFonts w:asciiTheme="minorHAnsi" w:eastAsiaTheme="minorEastAsia" w:hAnsiTheme="minorHAnsi" w:cstheme="minorBidi"/>
+          <w:noProof/>
+          <w:sz w:val="22"/>
+          <w:szCs w:val="22"/>
+          <w:lang w:eastAsia="en-US"/>
+        </w:rPr>
+      </w:pPr>
+      <w:hyperlink w:anchor="_Toc510176883" w:history="1">
+        <w:r>
+          <w:rPr>
+            <w:rStyle w:val="Hyperlink"/>
+            <w:noProof/>
+          </w:rPr>
+          <w:t>2.33.</w:t>
+        </w:r>
+        <w:r>
+          <w:rPr>
+            <w:rFonts w:asciiTheme="minorHAnsi" w:eastAsiaTheme="minorEastAsia" w:hAnsiTheme="minorHAnsi" w:cstheme="minorBidi"/>
+            <w:noProof/>
+            <w:sz w:val="22"/>
+            <w:szCs w:val="22"/>
+            <w:lang w:eastAsia="en-US"/>
+          </w:rPr>
+          <w:tab/>
+        </w:r>
+        <w:r>
+          <w:rPr>
+            <w:rStyle w:val="Hyperlink"/>
+            <w:noProof/>
+          </w:rPr>
+          <w:t>DeadWoodTable</w:t>
+        </w:r>
+        <w:r>
+          <w:rPr>
+            <w:noProof/>
+            <w:webHidden/>
+          </w:rPr>
+          <w:tab/>
+        </w:r>
+        <w:r>
+          <w:rPr>
+            <w:noProof/>
+            <w:webHidden/>
+          </w:rPr>
+          <w:fldChar w:fldCharType="begin"/>
+        </w:r>
+        <w:r>
+          <w:rPr>
+            <w:noProof/>
+            <w:webHidden/>
+          </w:rPr>
+          <w:instrText xml:space="preserve"> PAGEREF _Toc510176883 \h </w:instrText>
+        </w:r>
+        <w:r>
+          <w:rPr>
+            <w:noProof/>
+            <w:webHidden/>
+          </w:rPr>
+        </w:r>
+        <w:r>
+          <w:rPr>
+            <w:noProof/>
+            <w:webHidden/>
+          </w:rPr>
+          <w:fldChar w:fldCharType="separate"/>
+        </w:r>
+        <w:r>
+          <w:rPr>
+            <w:noProof/>
+            <w:webHidden/>
+          </w:rPr>
+          <w:t>7</w:t>
+        </w:r>
+        <w:r>
+          <w:rPr>
+            <w:noProof/>
+            <w:webHidden/>
+          </w:rPr>
+          <w:fldChar w:fldCharType="end"/>
+        </w:r>
+      </w:hyperlink>
+    </w:p>
+    <w:p>
+      <w:pPr>
+        <w:pStyle w:val="TOC2"/>
+        <w:tabs>
+          <w:tab w:val="left" w:pos="960"/>
+          <w:tab w:val="right" w:leader="dot" w:pos="9350"/>
+        </w:tabs>
+        <w:rPr>
+          <w:rFonts w:asciiTheme="minorHAnsi" w:eastAsiaTheme="minorEastAsia" w:hAnsiTheme="minorHAnsi" w:cstheme="minorBidi"/>
+          <w:noProof/>
+          <w:sz w:val="22"/>
+          <w:szCs w:val="22"/>
+          <w:lang w:eastAsia="en-US"/>
+        </w:rPr>
+      </w:pPr>
+      <w:hyperlink w:anchor="_Toc510176884" w:history="1">
+        <w:r>
+          <w:rPr>
+            <w:rStyle w:val="Hyperlink"/>
+            <w:noProof/>
+          </w:rPr>
+          <w:t>2.34.</w:t>
+        </w:r>
+        <w:r>
+          <w:rPr>
+            <w:rFonts w:asciiTheme="minorHAnsi" w:eastAsiaTheme="minorEastAsia" w:hAnsiTheme="minorHAnsi" w:cstheme="minorBidi"/>
+            <w:noProof/>
+            <w:sz w:val="22"/>
+            <w:szCs w:val="22"/>
+            <w:lang w:eastAsia="en-US"/>
+          </w:rPr>
+          <w:tab/>
+        </w:r>
+        <w:r>
+          <w:rPr>
+            <w:rStyle w:val="Hyperlink"/>
+            <w:noProof/>
+          </w:rPr>
+          <w:t>FireIntensityClass_1_DamageTable</w:t>
+        </w:r>
+        <w:r>
+          <w:rPr>
+            <w:noProof/>
+            <w:webHidden/>
+          </w:rPr>
+          <w:tab/>
+        </w:r>
+        <w:r>
+          <w:rPr>
+            <w:noProof/>
+            <w:webHidden/>
+          </w:rPr>
+          <w:fldChar w:fldCharType="begin"/>
+        </w:r>
+        <w:r>
+          <w:rPr>
+            <w:noProof/>
+            <w:webHidden/>
+          </w:rPr>
+          <w:instrText xml:space="preserve"> PAGEREF _Toc510176884 \h </w:instrText>
+        </w:r>
+        <w:r>
+          <w:rPr>
+            <w:noProof/>
+            <w:webHidden/>
+          </w:rPr>
+        </w:r>
+        <w:r>
+          <w:rPr>
+            <w:noProof/>
+            <w:webHidden/>
+          </w:rPr>
+          <w:fldChar w:fldCharType="separate"/>
+        </w:r>
+        <w:r>
+          <w:rPr>
+            <w:noProof/>
+            <w:webHidden/>
+          </w:rPr>
+          <w:t>7</w:t>
+        </w:r>
+        <w:r>
+          <w:rPr>
+            <w:noProof/>
+            <w:webHidden/>
+          </w:rPr>
+          <w:fldChar w:fldCharType="end"/>
+        </w:r>
+      </w:hyperlink>
+    </w:p>
+    <w:p>
+      <w:pPr>
+        <w:pStyle w:val="TOC3"/>
+        <w:tabs>
+          <w:tab w:val="left" w:pos="1440"/>
+          <w:tab w:val="right" w:leader="dot" w:pos="9350"/>
+        </w:tabs>
+        <w:rPr>
+          <w:rFonts w:asciiTheme="minorHAnsi" w:eastAsiaTheme="minorEastAsia" w:hAnsiTheme="minorHAnsi" w:cstheme="minorBidi"/>
+          <w:i w:val="0"/>
+          <w:iCs w:val="0"/>
+          <w:noProof/>
+          <w:sz w:val="22"/>
+          <w:szCs w:val="22"/>
+          <w:lang w:eastAsia="en-US"/>
+        </w:rPr>
+      </w:pPr>
+      <w:hyperlink w:anchor="_Toc510176885" w:history="1">
+        <w:r>
+          <w:rPr>
+            <w:rStyle w:val="Hyperlink"/>
+            <w:noProof/>
+          </w:rPr>
+          <w:t>2.34.1.</w:t>
+        </w:r>
+        <w:r>
+          <w:rPr>
+            <w:rFonts w:asciiTheme="minorHAnsi" w:eastAsiaTheme="minorEastAsia" w:hAnsiTheme="minorHAnsi" w:cstheme="minorBidi"/>
+            <w:i w:val="0"/>
+            <w:iCs w:val="0"/>
+            <w:noProof/>
+            <w:sz w:val="22"/>
+            <w:szCs w:val="22"/>
+            <w:lang w:eastAsia="en-US"/>
+          </w:rPr>
+          <w:tab/>
+        </w:r>
+        <w:r>
+          <w:rPr>
+            <w:rStyle w:val="Hyperlink"/>
+            <w:noProof/>
+          </w:rPr>
+          <w:t>Species Name</w:t>
+        </w:r>
+        <w:r>
+          <w:rPr>
+            <w:noProof/>
+            <w:webHidden/>
+          </w:rPr>
+          <w:tab/>
+        </w:r>
+        <w:r>
+          <w:rPr>
+            <w:noProof/>
+            <w:webHidden/>
+          </w:rPr>
+          <w:fldChar w:fldCharType="begin"/>
+        </w:r>
+        <w:r>
+          <w:rPr>
+            <w:noProof/>
+            <w:webHidden/>
+          </w:rPr>
+          <w:instrText xml:space="preserve"> PAGEREF _Toc510176885 \h </w:instrText>
+        </w:r>
+        <w:r>
+          <w:rPr>
+            <w:noProof/>
+            <w:webHidden/>
+          </w:rPr>
+        </w:r>
+        <w:r>
+          <w:rPr>
+            <w:noProof/>
+            <w:webHidden/>
+          </w:rPr>
+          <w:fldChar w:fldCharType="separate"/>
+        </w:r>
+        <w:r>
+          <w:rPr>
+            <w:noProof/>
+            <w:webHidden/>
+          </w:rPr>
+          <w:t>8</w:t>
+        </w:r>
+        <w:r>
+          <w:rPr>
+            <w:noProof/>
+            <w:webHidden/>
+          </w:rPr>
+          <w:fldChar w:fldCharType="end"/>
+        </w:r>
+      </w:hyperlink>
+    </w:p>
+    <w:p>
+      <w:pPr>
+        <w:pStyle w:val="TOC3"/>
+        <w:tabs>
+          <w:tab w:val="left" w:pos="1440"/>
+          <w:tab w:val="right" w:leader="dot" w:pos="9350"/>
+        </w:tabs>
+        <w:rPr>
+          <w:rFonts w:asciiTheme="minorHAnsi" w:eastAsiaTheme="minorEastAsia" w:hAnsiTheme="minorHAnsi" w:cstheme="minorBidi"/>
+          <w:i w:val="0"/>
+          <w:iCs w:val="0"/>
+          <w:noProof/>
+          <w:sz w:val="22"/>
+          <w:szCs w:val="22"/>
+          <w:lang w:eastAsia="en-US"/>
+        </w:rPr>
+      </w:pPr>
+      <w:hyperlink w:anchor="_Toc510176886" w:history="1">
+        <w:r>
+          <w:rPr>
+            <w:rStyle w:val="Hyperlink"/>
+            <w:noProof/>
+          </w:rPr>
+          <w:t>2.34.2.</w:t>
+        </w:r>
+        <w:r>
+          <w:rPr>
+            <w:rFonts w:asciiTheme="minorHAnsi" w:eastAsiaTheme="minorEastAsia" w:hAnsiTheme="minorHAnsi" w:cstheme="minorBidi"/>
+            <w:i w:val="0"/>
+            <w:iCs w:val="0"/>
+            <w:noProof/>
+            <w:sz w:val="22"/>
+            <w:szCs w:val="22"/>
+            <w:lang w:eastAsia="en-US"/>
+          </w:rPr>
+          <w:tab/>
+        </w:r>
+        <w:r>
+          <w:rPr>
+            <w:rStyle w:val="Hyperlink"/>
+            <w:noProof/>
+          </w:rPr>
+          <w:t>Minimum Age</w:t>
+        </w:r>
+        <w:r>
+          <w:rPr>
+            <w:noProof/>
+            <w:webHidden/>
+          </w:rPr>
+          <w:tab/>
+        </w:r>
+        <w:r>
+          <w:rPr>
+            <w:noProof/>
+            <w:webHidden/>
+          </w:rPr>
+          <w:fldChar w:fldCharType="begin"/>
+        </w:r>
+        <w:r>
+          <w:rPr>
+            <w:noProof/>
+            <w:webHidden/>
+          </w:rPr>
+          <w:instrText xml:space="preserve"> PAGEREF _Toc510176886 \h </w:instrText>
+        </w:r>
+        <w:r>
+          <w:rPr>
+            <w:noProof/>
+            <w:webHidden/>
+          </w:rPr>
+        </w:r>
+        <w:r>
+          <w:rPr>
+            <w:noProof/>
+            <w:webHidden/>
+          </w:rPr>
+          <w:fldChar w:fldCharType="separate"/>
+        </w:r>
+        <w:r>
+          <w:rPr>
+            <w:noProof/>
+            <w:webHidden/>
+          </w:rPr>
+          <w:t>8</w:t>
+        </w:r>
+        <w:r>
+          <w:rPr>
+            <w:noProof/>
+            <w:webHidden/>
+          </w:rPr>
+          <w:fldChar w:fldCharType="end"/>
+        </w:r>
+      </w:hyperlink>
+    </w:p>
+    <w:p>
+      <w:pPr>
+        <w:pStyle w:val="TOC3"/>
+        <w:tabs>
+          <w:tab w:val="left" w:pos="1440"/>
+          <w:tab w:val="right" w:leader="dot" w:pos="9350"/>
+        </w:tabs>
+        <w:rPr>
+          <w:rFonts w:asciiTheme="minorHAnsi" w:eastAsiaTheme="minorEastAsia" w:hAnsiTheme="minorHAnsi" w:cstheme="minorBidi"/>
+          <w:i w:val="0"/>
+          <w:iCs w:val="0"/>
+          <w:noProof/>
+          <w:sz w:val="22"/>
+          <w:szCs w:val="22"/>
+          <w:lang w:eastAsia="en-US"/>
+        </w:rPr>
+      </w:pPr>
+      <w:hyperlink w:anchor="_Toc510176887" w:history="1">
+        <w:r>
+          <w:rPr>
+            <w:rStyle w:val="Hyperlink"/>
+            <w:noProof/>
+          </w:rPr>
+          <w:t>2.34.3.</w:t>
+        </w:r>
+        <w:r>
+          <w:rPr>
+            <w:rFonts w:asciiTheme="minorHAnsi" w:eastAsiaTheme="minorEastAsia" w:hAnsiTheme="minorHAnsi" w:cstheme="minorBidi"/>
+            <w:i w:val="0"/>
+            <w:iCs w:val="0"/>
+            <w:noProof/>
+            <w:sz w:val="22"/>
+            <w:szCs w:val="22"/>
+            <w:lang w:eastAsia="en-US"/>
+          </w:rPr>
+          <w:tab/>
+        </w:r>
+        <w:r>
+          <w:rPr>
+            <w:rStyle w:val="Hyperlink"/>
+            <w:noProof/>
+          </w:rPr>
+          <w:t>Maximum Age</w:t>
+        </w:r>
+        <w:r>
+          <w:rPr>
+            <w:noProof/>
+            <w:webHidden/>
+          </w:rPr>
+          <w:tab/>
+        </w:r>
+        <w:r>
+          <w:rPr>
+            <w:noProof/>
+            <w:webHidden/>
+          </w:rPr>
+          <w:fldChar w:fldCharType="begin"/>
+        </w:r>
+        <w:r>
+          <w:rPr>
+            <w:noProof/>
+            <w:webHidden/>
+          </w:rPr>
+          <w:instrText xml:space="preserve"> PAGEREF _Toc510176887 \h </w:instrText>
+        </w:r>
+        <w:r>
+          <w:rPr>
+            <w:noProof/>
+            <w:webHidden/>
+          </w:rPr>
+        </w:r>
+        <w:r>
+          <w:rPr>
+            <w:noProof/>
+            <w:webHidden/>
+          </w:rPr>
+          <w:fldChar w:fldCharType="separate"/>
+        </w:r>
+        <w:r>
+          <w:rPr>
+            <w:noProof/>
+            <w:webHidden/>
+          </w:rPr>
+          <w:t>8</w:t>
+        </w:r>
+        <w:r>
+          <w:rPr>
+            <w:noProof/>
+            <w:webHidden/>
+          </w:rPr>
+          <w:fldChar w:fldCharType="end"/>
+        </w:r>
+      </w:hyperlink>
+    </w:p>
+    <w:p>
+      <w:pPr>
+        <w:pStyle w:val="TOC3"/>
+        <w:tabs>
+          <w:tab w:val="left" w:pos="1440"/>
+          <w:tab w:val="right" w:leader="dot" w:pos="9350"/>
+        </w:tabs>
+        <w:rPr>
+          <w:rFonts w:asciiTheme="minorHAnsi" w:eastAsiaTheme="minorEastAsia" w:hAnsiTheme="minorHAnsi" w:cstheme="minorBidi"/>
+          <w:i w:val="0"/>
+          <w:iCs w:val="0"/>
+          <w:noProof/>
+          <w:sz w:val="22"/>
+          <w:szCs w:val="22"/>
+          <w:lang w:eastAsia="en-US"/>
+        </w:rPr>
+      </w:pPr>
+      <w:hyperlink w:anchor="_Toc510176888" w:history="1">
+        <w:r>
+          <w:rPr>
+            <w:rStyle w:val="Hyperlink"/>
+            <w:noProof/>
+          </w:rPr>
+          <w:t>2.34.4.</w:t>
+        </w:r>
+        <w:r>
+          <w:rPr>
+            <w:rFonts w:asciiTheme="minorHAnsi" w:eastAsiaTheme="minorEastAsia" w:hAnsiTheme="minorHAnsi" w:cstheme="minorBidi"/>
+            <w:i w:val="0"/>
+            <w:iCs w:val="0"/>
+            <w:noProof/>
+            <w:sz w:val="22"/>
+            <w:szCs w:val="22"/>
+            <w:lang w:eastAsia="en-US"/>
+          </w:rPr>
+          <w:tab/>
+        </w:r>
+        <w:r>
+          <w:rPr>
+            <w:rStyle w:val="Hyperlink"/>
+            <w:noProof/>
+          </w:rPr>
+          <w:t>Probability of Mortality</w:t>
+        </w:r>
+        <w:r>
+          <w:rPr>
+            <w:noProof/>
+            <w:webHidden/>
+          </w:rPr>
+          <w:tab/>
+        </w:r>
+        <w:r>
+          <w:rPr>
+            <w:noProof/>
+            <w:webHidden/>
+          </w:rPr>
+          <w:fldChar w:fldCharType="begin"/>
+        </w:r>
+        <w:r>
+          <w:rPr>
+            <w:noProof/>
+            <w:webHidden/>
+          </w:rPr>
+          <w:instrText xml:space="preserve"> PAGEREF _Toc510176888 \h </w:instrText>
+        </w:r>
+        <w:r>
+          <w:rPr>
+            <w:noProof/>
+            <w:webHidden/>
+          </w:rPr>
+        </w:r>
+        <w:r>
+          <w:rPr>
+            <w:noProof/>
+            <w:webHidden/>
+          </w:rPr>
+          <w:fldChar w:fldCharType="separate"/>
+        </w:r>
+        <w:r>
+          <w:rPr>
+            <w:noProof/>
+            <w:webHidden/>
+          </w:rPr>
+          <w:t>8</w:t>
+        </w:r>
+        <w:r>
+          <w:rPr>
+            <w:noProof/>
+            <w:webHidden/>
+          </w:rPr>
+          <w:fldChar w:fldCharType="end"/>
+        </w:r>
+      </w:hyperlink>
+    </w:p>
+    <w:p>
+      <w:pPr>
+        <w:pStyle w:val="TOC2"/>
+        <w:tabs>
+          <w:tab w:val="left" w:pos="960"/>
+          <w:tab w:val="right" w:leader="dot" w:pos="9350"/>
+        </w:tabs>
+        <w:rPr>
+          <w:rFonts w:asciiTheme="minorHAnsi" w:eastAsiaTheme="minorEastAsia" w:hAnsiTheme="minorHAnsi" w:cstheme="minorBidi"/>
+          <w:noProof/>
+          <w:sz w:val="22"/>
+          <w:szCs w:val="22"/>
+          <w:lang w:eastAsia="en-US"/>
+        </w:rPr>
+      </w:pPr>
+      <w:hyperlink w:anchor="_Toc510176889" w:history="1">
+        <w:r>
+          <w:rPr>
+            <w:rStyle w:val="Hyperlink"/>
+            <w:noProof/>
+          </w:rPr>
+          <w:t>2.35.</w:t>
+        </w:r>
+        <w:r>
+          <w:rPr>
+            <w:rFonts w:asciiTheme="minorHAnsi" w:eastAsiaTheme="minorEastAsia" w:hAnsiTheme="minorHAnsi" w:cstheme="minorBidi"/>
+            <w:noProof/>
+            <w:sz w:val="22"/>
+            <w:szCs w:val="22"/>
+            <w:lang w:eastAsia="en-US"/>
+          </w:rPr>
+          <w:tab/>
+        </w:r>
+        <w:r>
+          <w:rPr>
+            <w:rStyle w:val="Hyperlink"/>
+            <w:noProof/>
+          </w:rPr>
+          <w:t>FireIntensityClass_2_DamageTable</w:t>
+        </w:r>
+        <w:r>
+          <w:rPr>
+            <w:noProof/>
+            <w:webHidden/>
+          </w:rPr>
+          <w:tab/>
+        </w:r>
+        <w:r>
+          <w:rPr>
+            <w:noProof/>
+            <w:webHidden/>
+          </w:rPr>
+          <w:fldChar w:fldCharType="begin"/>
+        </w:r>
+        <w:r>
+          <w:rPr>
+            <w:noProof/>
+            <w:webHidden/>
+          </w:rPr>
+          <w:instrText xml:space="preserve"> PAGEREF _Toc510176889 \h </w:instrText>
+        </w:r>
+        <w:r>
+          <w:rPr>
+            <w:noProof/>
+            <w:webHidden/>
+          </w:rPr>
+        </w:r>
+        <w:r>
+          <w:rPr>
+            <w:noProof/>
+            <w:webHidden/>
+          </w:rPr>
+          <w:fldChar w:fldCharType="separate"/>
+        </w:r>
+        <w:r>
+          <w:rPr>
+            <w:noProof/>
+            <w:webHidden/>
+          </w:rPr>
+          <w:t>8</w:t>
+        </w:r>
+        <w:r>
+          <w:rPr>
+            <w:noProof/>
+            <w:webHidden/>
+          </w:rPr>
+          <w:fldChar w:fldCharType="end"/>
+        </w:r>
+      </w:hyperlink>
+    </w:p>
+    <w:p>
+      <w:pPr>
+        <w:pStyle w:val="TOC2"/>
+        <w:tabs>
+          <w:tab w:val="left" w:pos="960"/>
+          <w:tab w:val="right" w:leader="dot" w:pos="9350"/>
+        </w:tabs>
+        <w:rPr>
+          <w:rFonts w:asciiTheme="minorHAnsi" w:eastAsiaTheme="minorEastAsia" w:hAnsiTheme="minorHAnsi" w:cstheme="minorBidi"/>
+          <w:noProof/>
+          <w:sz w:val="22"/>
+          <w:szCs w:val="22"/>
+          <w:lang w:eastAsia="en-US"/>
+        </w:rPr>
+      </w:pPr>
+      <w:hyperlink w:anchor="_Toc510176890" w:history="1">
+        <w:r>
+          <w:rPr>
+            <w:rStyle w:val="Hyperlink"/>
+            <w:noProof/>
+          </w:rPr>
+          <w:t>2.36.</w:t>
+        </w:r>
+        <w:r>
+          <w:rPr>
+            <w:rFonts w:asciiTheme="minorHAnsi" w:eastAsiaTheme="minorEastAsia" w:hAnsiTheme="minorHAnsi" w:cstheme="minorBidi"/>
+            <w:noProof/>
+            <w:sz w:val="22"/>
+            <w:szCs w:val="22"/>
+            <w:lang w:eastAsia="en-US"/>
+          </w:rPr>
+          <w:tab/>
+        </w:r>
+        <w:r>
+          <w:rPr>
+            <w:rStyle w:val="Hyperlink"/>
+            <w:noProof/>
+          </w:rPr>
+          <w:t>FireIntensityClass_3_DamageTable</w:t>
+        </w:r>
+        <w:r>
+          <w:rPr>
+            <w:noProof/>
+            <w:webHidden/>
+          </w:rPr>
+          <w:tab/>
+        </w:r>
+        <w:r>
+          <w:rPr>
+            <w:noProof/>
+            <w:webHidden/>
+          </w:rPr>
+          <w:fldChar w:fldCharType="begin"/>
+        </w:r>
+        <w:r>
+          <w:rPr>
+            <w:noProof/>
+            <w:webHidden/>
+          </w:rPr>
+          <w:instrText xml:space="preserve"> PAGEREF _Toc510176890 \h </w:instrText>
+        </w:r>
+        <w:r>
+          <w:rPr>
+            <w:noProof/>
+            <w:webHidden/>
+          </w:rPr>
+        </w:r>
+        <w:r>
+          <w:rPr>
+            <w:noProof/>
+            <w:webHidden/>
+          </w:rPr>
+          <w:fldChar w:fldCharType="separate"/>
+        </w:r>
+        <w:r>
+          <w:rPr>
+            <w:noProof/>
+            <w:webHidden/>
+          </w:rPr>
+          <w:t>8</w:t>
         </w:r>
         <w:r>
           <w:rPr>
@@ -3637,7 +4565,7 @@
           <w:lang w:eastAsia="en-US"/>
         </w:rPr>
       </w:pPr>
-      <w:hyperlink w:anchor="_Toc498241265" w:history="1">
+      <w:hyperlink w:anchor="_Toc510176891" w:history="1">
         <w:r>
           <w:rPr>
             <w:rStyle w:val="Hyperlink"/>
@@ -3684,7 +4612,7 @@
             <w:noProof/>
             <w:webHidden/>
           </w:rPr>
-          <w:instrText xml:space="preserve"> PAGEREF _Toc498241265 \h </w:instrText>
+          <w:instrText xml:space="preserve"> PAGEREF _Toc510176891 \h </w:instrText>
         </w:r>
         <w:r>
           <w:rPr>
@@ -3704,7 +4632,7 @@
             <w:noProof/>
             <w:webHidden/>
           </w:rPr>
-          <w:t>7</w:t>
+          <w:t>9</w:t>
         </w:r>
         <w:r>
           <w:rPr>
@@ -3730,7 +4658,7 @@
           <w:lang w:eastAsia="en-US"/>
         </w:rPr>
       </w:pPr>
-      <w:hyperlink w:anchor="_Toc498241266" w:history="1">
+      <w:hyperlink w:anchor="_Toc510176892" w:history="1">
         <w:r>
           <w:rPr>
             <w:rStyle w:val="Hyperlink"/>
@@ -3774,7 +4702,7 @@
             <w:noProof/>
             <w:webHidden/>
           </w:rPr>
-          <w:instrText xml:space="preserve"> PAGEREF _Toc498241266 \h </w:instrText>
+          <w:instrText xml:space="preserve"> PAGEREF _Toc510176892 \h </w:instrText>
         </w:r>
         <w:r>
           <w:rPr>
@@ -3794,7 +4722,7 @@
             <w:noProof/>
             <w:webHidden/>
           </w:rPr>
-          <w:t>7</w:t>
+          <w:t>9</w:t>
         </w:r>
         <w:r>
           <w:rPr>
@@ -3820,7 +4748,7 @@
           <w:lang w:eastAsia="en-US"/>
         </w:rPr>
       </w:pPr>
-      <w:hyperlink w:anchor="_Toc498241267" w:history="1">
+      <w:hyperlink w:anchor="_Toc510176893" w:history="1">
         <w:r>
           <w:rPr>
             <w:rStyle w:val="Hyperlink"/>
@@ -3864,7 +4792,7 @@
             <w:noProof/>
             <w:webHidden/>
           </w:rPr>
-          <w:instrText xml:space="preserve"> PAGEREF _Toc498241267 \h </w:instrText>
+          <w:instrText xml:space="preserve"> PAGEREF _Toc510176893 \h </w:instrText>
         </w:r>
         <w:r>
           <w:rPr>
@@ -3884,7 +4812,7 @@
             <w:noProof/>
             <w:webHidden/>
           </w:rPr>
-          <w:t>7</w:t>
+          <w:t>9</w:t>
         </w:r>
         <w:r>
           <w:rPr>
@@ -3910,7 +4838,7 @@
           <w:lang w:eastAsia="en-US"/>
         </w:rPr>
       </w:pPr>
-      <w:hyperlink w:anchor="_Toc498241268" w:history="1">
+      <w:hyperlink w:anchor="_Toc510176894" w:history="1">
         <w:r>
           <w:rPr>
             <w:rStyle w:val="Hyperlink"/>
@@ -3954,7 +4882,7 @@
             <w:noProof/>
             <w:webHidden/>
           </w:rPr>
-          <w:instrText xml:space="preserve"> PAGEREF _Toc498241268 \h </w:instrText>
+          <w:instrText xml:space="preserve"> PAGEREF _Toc510176894 \h </w:instrText>
         </w:r>
         <w:r>
           <w:rPr>
@@ -3974,7 +4902,7 @@
             <w:noProof/>
             <w:webHidden/>
           </w:rPr>
-          <w:t>7</w:t>
+          <w:t>9</w:t>
         </w:r>
         <w:r>
           <w:rPr>
@@ -4000,7 +4928,7 @@
           <w:lang w:eastAsia="en-US"/>
         </w:rPr>
       </w:pPr>
-      <w:hyperlink w:anchor="_Toc498241269" w:history="1">
+      <w:hyperlink w:anchor="_Toc510176895" w:history="1">
         <w:r>
           <w:rPr>
             <w:rStyle w:val="Hyperlink"/>
@@ -4044,7 +4972,7 @@
             <w:noProof/>
             <w:webHidden/>
           </w:rPr>
-          <w:instrText xml:space="preserve"> PAGEREF _Toc498241269 \h </w:instrText>
+          <w:instrText xml:space="preserve"> PAGEREF _Toc510176895 \h </w:instrText>
         </w:r>
         <w:r>
           <w:rPr>
@@ -4064,7 +4992,7 @@
             <w:noProof/>
             <w:webHidden/>
           </w:rPr>
-          <w:t>7</w:t>
+          <w:t>9</w:t>
         </w:r>
         <w:r>
           <w:rPr>
@@ -4090,7 +5018,7 @@
           <w:lang w:eastAsia="en-US"/>
         </w:rPr>
       </w:pPr>
-      <w:hyperlink w:anchor="_Toc498241270" w:history="1">
+      <w:hyperlink w:anchor="_Toc510176896" w:history="1">
         <w:r>
           <w:rPr>
             <w:rStyle w:val="Hyperlink"/>
@@ -4134,7 +5062,7 @@
             <w:noProof/>
             <w:webHidden/>
           </w:rPr>
-          <w:instrText xml:space="preserve"> PAGEREF _Toc498241270 \h </w:instrText>
+          <w:instrText xml:space="preserve"> PAGEREF _Toc510176896 \h </w:instrText>
         </w:r>
         <w:r>
           <w:rPr>
@@ -4154,7 +5082,7 @@
             <w:noProof/>
             <w:webHidden/>
           </w:rPr>
-          <w:t>7</w:t>
+          <w:t>9</w:t>
         </w:r>
         <w:r>
           <w:rPr>
@@ -4183,7 +5111,7 @@
           <w:lang w:eastAsia="en-US"/>
         </w:rPr>
       </w:pPr>
-      <w:hyperlink w:anchor="_Toc498241271" w:history="1">
+      <w:hyperlink w:anchor="_Toc510176897" w:history="1">
         <w:r>
           <w:rPr>
             <w:rStyle w:val="Hyperlink"/>
@@ -4230,7 +5158,7 @@
             <w:noProof/>
             <w:webHidden/>
           </w:rPr>
-          <w:instrText xml:space="preserve"> PAGEREF _Toc498241271 \h </w:instrText>
+          <w:instrText xml:space="preserve"> PAGEREF _Toc510176897 \h </w:instrText>
         </w:r>
         <w:r>
           <w:rPr>
@@ -4250,7 +5178,7 @@
             <w:noProof/>
             <w:webHidden/>
           </w:rPr>
-          <w:t>9</w:t>
+          <w:t>11</w:t>
         </w:r>
         <w:r>
           <w:rPr>
@@ -4274,13 +5202,13 @@
         <w:lastRenderedPageBreak/>
         <w:fldChar w:fldCharType="end"/>
       </w:r>
-      <w:bookmarkStart w:id="2" w:name="_Toc498241227"/>
+      <w:bookmarkStart w:id="3" w:name="_Toc510176843"/>
       <w:r>
         <w:t>Introduction</w:t>
       </w:r>
       <w:bookmarkEnd w:id="0"/>
       <w:bookmarkEnd w:id="1"/>
-      <w:bookmarkEnd w:id="2"/>
+      <w:bookmarkEnd w:id="3"/>
     </w:p>
     <w:p>
       <w:pPr>
@@ -4351,18 +5279,18 @@
         <w:pStyle w:val="Heading2"/>
         <w:spacing w:after="120"/>
       </w:pPr>
-      <w:bookmarkStart w:id="3" w:name="_Toc136162612"/>
-      <w:bookmarkStart w:id="4" w:name="_Ref272935382"/>
-      <w:bookmarkStart w:id="5" w:name="_Toc498241228"/>
+      <w:bookmarkStart w:id="4" w:name="_Toc136162612"/>
+      <w:bookmarkStart w:id="5" w:name="_Ref272935382"/>
+      <w:bookmarkStart w:id="6" w:name="_Toc510176844"/>
       <w:r>
         <w:t xml:space="preserve">Fire </w:t>
       </w:r>
-      <w:bookmarkEnd w:id="3"/>
       <w:bookmarkEnd w:id="4"/>
+      <w:bookmarkEnd w:id="5"/>
       <w:r>
         <w:t>Simulation</w:t>
       </w:r>
-      <w:bookmarkEnd w:id="5"/>
+      <w:bookmarkEnd w:id="6"/>
     </w:p>
     <w:p>
       <w:pPr>
@@ -4378,18 +5306,18 @@
         <w:pStyle w:val="Heading2"/>
         <w:spacing w:after="120"/>
       </w:pPr>
-      <w:bookmarkStart w:id="6" w:name="_Toc498241229"/>
       <w:bookmarkStart w:id="7" w:name="_Toc136162627"/>
+      <w:bookmarkStart w:id="8" w:name="_Toc510176845"/>
       <w:r>
         <w:t>Major Versions</w:t>
       </w:r>
-      <w:bookmarkEnd w:id="6"/>
+      <w:bookmarkEnd w:id="8"/>
     </w:p>
     <w:p>
       <w:pPr>
         <w:pStyle w:val="Heading3"/>
       </w:pPr>
-      <w:bookmarkStart w:id="8" w:name="_Toc498241230"/>
+      <w:bookmarkStart w:id="9" w:name="_Toc510176846"/>
       <w:r>
         <w:t xml:space="preserve">Version </w:t>
       </w:r>
@@ -4406,12 +5334,21 @@
         <w:t xml:space="preserve"> (</w:t>
       </w:r>
       <w:r>
-        <w:t xml:space="preserve">November </w:t>
-      </w:r>
-      <w:r>
-        <w:t>2017)</w:t>
-      </w:r>
-      <w:bookmarkEnd w:id="8"/>
+        <w:t>April</w:t>
+      </w:r>
+      <w:r>
+        <w:t xml:space="preserve"> </w:t>
+      </w:r>
+      <w:r>
+        <w:t>201</w:t>
+      </w:r>
+      <w:r>
+        <w:t>8</w:t>
+      </w:r>
+      <w:r>
+        <w:t>)</w:t>
+      </w:r>
+      <w:bookmarkEnd w:id="9"/>
     </w:p>
     <w:p>
       <w:pPr>
@@ -4430,23 +5367,23 @@
         <w:pStyle w:val="Heading2"/>
         <w:spacing w:after="120"/>
       </w:pPr>
-      <w:bookmarkStart w:id="9" w:name="_Toc498241231"/>
+      <w:bookmarkStart w:id="10" w:name="_Toc510176847"/>
       <w:r>
         <w:t>Minor Versions</w:t>
       </w:r>
-      <w:bookmarkEnd w:id="9"/>
+      <w:bookmarkEnd w:id="10"/>
     </w:p>
     <w:p>
       <w:pPr>
         <w:pStyle w:val="Heading2"/>
         <w:spacing w:after="120"/>
       </w:pPr>
-      <w:bookmarkStart w:id="10" w:name="_Toc498241232"/>
+      <w:bookmarkStart w:id="11" w:name="_Toc510176848"/>
       <w:r>
         <w:t>References</w:t>
       </w:r>
       <w:bookmarkEnd w:id="7"/>
-      <w:bookmarkEnd w:id="10"/>
+      <w:bookmarkEnd w:id="11"/>
     </w:p>
     <w:p>
       <w:pPr>
@@ -4480,13 +5417,13 @@
         <w:pStyle w:val="Heading2"/>
         <w:spacing w:after="120"/>
       </w:pPr>
-      <w:bookmarkStart w:id="11" w:name="_Toc136162628"/>
-      <w:bookmarkStart w:id="12" w:name="_Toc498241233"/>
+      <w:bookmarkStart w:id="12" w:name="_Toc136162628"/>
+      <w:bookmarkStart w:id="13" w:name="_Toc510176849"/>
       <w:r>
         <w:t>Acknowledgments</w:t>
       </w:r>
-      <w:bookmarkEnd w:id="11"/>
       <w:bookmarkEnd w:id="12"/>
+      <w:bookmarkEnd w:id="13"/>
     </w:p>
     <w:p>
       <w:pPr>
@@ -4501,16 +5438,16 @@
         <w:pStyle w:val="Heading1"/>
         <w:spacing w:after="120"/>
       </w:pPr>
-      <w:bookmarkStart w:id="13" w:name="_Toc102232959"/>
-      <w:bookmarkStart w:id="14" w:name="_Toc136162629"/>
-      <w:bookmarkStart w:id="15" w:name="_Toc498241234"/>
+      <w:bookmarkStart w:id="14" w:name="_Toc102232959"/>
+      <w:bookmarkStart w:id="15" w:name="_Toc136162629"/>
+      <w:bookmarkStart w:id="16" w:name="_Toc510176850"/>
       <w:r>
         <w:lastRenderedPageBreak/>
         <w:t>Parameter Input File</w:t>
       </w:r>
-      <w:bookmarkEnd w:id="13"/>
       <w:bookmarkEnd w:id="14"/>
       <w:bookmarkEnd w:id="15"/>
+      <w:bookmarkEnd w:id="16"/>
     </w:p>
     <w:p>
       <w:pPr>
@@ -4545,17 +5482,17 @@
         <w:pStyle w:val="Heading2"/>
         <w:spacing w:after="120"/>
       </w:pPr>
-      <w:bookmarkStart w:id="16" w:name="_Toc112235332"/>
-      <w:bookmarkStart w:id="17" w:name="_Toc133386213"/>
-      <w:bookmarkStart w:id="18" w:name="_Toc136162630"/>
-      <w:bookmarkStart w:id="19" w:name="_Toc498241235"/>
+      <w:bookmarkStart w:id="17" w:name="_Toc112235332"/>
+      <w:bookmarkStart w:id="18" w:name="_Toc133386213"/>
+      <w:bookmarkStart w:id="19" w:name="_Toc136162630"/>
+      <w:bookmarkStart w:id="20" w:name="_Toc510176851"/>
       <w:r>
         <w:t>LandisData</w:t>
       </w:r>
-      <w:bookmarkEnd w:id="16"/>
       <w:bookmarkEnd w:id="17"/>
       <w:bookmarkEnd w:id="18"/>
       <w:bookmarkEnd w:id="19"/>
+      <w:bookmarkEnd w:id="20"/>
     </w:p>
     <w:p>
       <w:pPr>
@@ -4597,17 +5534,17 @@
         <w:pStyle w:val="Heading2"/>
         <w:spacing w:after="120"/>
       </w:pPr>
-      <w:bookmarkStart w:id="20" w:name="_Toc112235333"/>
-      <w:bookmarkStart w:id="21" w:name="_Toc133386214"/>
-      <w:bookmarkStart w:id="22" w:name="_Toc136162631"/>
-      <w:bookmarkStart w:id="23" w:name="_Toc498241236"/>
+      <w:bookmarkStart w:id="21" w:name="_Toc112235333"/>
+      <w:bookmarkStart w:id="22" w:name="_Toc133386214"/>
+      <w:bookmarkStart w:id="23" w:name="_Toc136162631"/>
+      <w:bookmarkStart w:id="24" w:name="_Toc510176852"/>
       <w:r>
         <w:t>Timestep</w:t>
       </w:r>
-      <w:bookmarkEnd w:id="20"/>
       <w:bookmarkEnd w:id="21"/>
       <w:bookmarkEnd w:id="22"/>
       <w:bookmarkEnd w:id="23"/>
+      <w:bookmarkEnd w:id="24"/>
     </w:p>
     <w:p>
       <w:pPr>
@@ -4622,13 +5559,13 @@
         <w:pStyle w:val="Heading2"/>
         <w:spacing w:after="120"/>
       </w:pPr>
-      <w:bookmarkStart w:id="24" w:name="_Toc498241237"/>
       <w:bookmarkStart w:id="25" w:name="_Toc136162634"/>
       <w:bookmarkStart w:id="26" w:name="_Ref272935309"/>
+      <w:bookmarkStart w:id="27" w:name="_Toc510176853"/>
       <w:r>
         <w:t>AccidentalIgnitionsMap</w:t>
       </w:r>
-      <w:bookmarkEnd w:id="24"/>
+      <w:bookmarkEnd w:id="27"/>
     </w:p>
     <w:p>
       <w:pPr>
@@ -4646,11 +5583,11 @@
         <w:pStyle w:val="Heading2"/>
         <w:spacing w:after="120"/>
       </w:pPr>
-      <w:bookmarkStart w:id="27" w:name="_Toc498241238"/>
+      <w:bookmarkStart w:id="28" w:name="_Toc510176854"/>
       <w:r>
         <w:t>LightningIgnitionsMap</w:t>
       </w:r>
-      <w:bookmarkEnd w:id="27"/>
+      <w:bookmarkEnd w:id="28"/>
     </w:p>
     <w:p>
       <w:pPr>
@@ -4665,14 +5602,14 @@
         <w:pStyle w:val="Heading2"/>
         <w:spacing w:after="120"/>
       </w:pPr>
-      <w:bookmarkStart w:id="28" w:name="_Toc498241239"/>
       <w:bookmarkStart w:id="29" w:name="_Toc136162636"/>
+      <w:bookmarkStart w:id="30" w:name="_Toc510176855"/>
       <w:bookmarkEnd w:id="25"/>
       <w:bookmarkEnd w:id="26"/>
       <w:r>
         <w:t>RxIgnitionsMap</w:t>
       </w:r>
-      <w:bookmarkEnd w:id="28"/>
+      <w:bookmarkEnd w:id="30"/>
     </w:p>
     <w:p>
       <w:pPr>
@@ -4687,11 +5624,11 @@
         <w:pStyle w:val="Heading2"/>
         <w:spacing w:after="120"/>
       </w:pPr>
-      <w:bookmarkStart w:id="30" w:name="_Toc498241240"/>
+      <w:bookmarkStart w:id="31" w:name="_Toc510176856"/>
       <w:r>
         <w:t>AccidentalSuppressionMap</w:t>
       </w:r>
-      <w:bookmarkEnd w:id="30"/>
+      <w:bookmarkEnd w:id="31"/>
     </w:p>
     <w:p>
       <w:pPr>
@@ -4706,11 +5643,11 @@
         <w:pStyle w:val="Heading2"/>
         <w:spacing w:after="120"/>
       </w:pPr>
-      <w:bookmarkStart w:id="31" w:name="_Toc498241241"/>
+      <w:bookmarkStart w:id="32" w:name="_Toc510176857"/>
       <w:r>
         <w:t>LightningSuppressionMap</w:t>
       </w:r>
-      <w:bookmarkEnd w:id="31"/>
+      <w:bookmarkEnd w:id="32"/>
     </w:p>
     <w:p>
       <w:pPr>
@@ -4725,12 +5662,12 @@
         <w:pStyle w:val="Heading2"/>
         <w:spacing w:after="120"/>
       </w:pPr>
-      <w:bookmarkStart w:id="32" w:name="_Toc498241242"/>
+      <w:bookmarkStart w:id="33" w:name="_Toc510176858"/>
       <w:r>
         <w:lastRenderedPageBreak/>
         <w:t>RxSuppressionMap</w:t>
       </w:r>
-      <w:bookmarkEnd w:id="32"/>
+      <w:bookmarkEnd w:id="33"/>
     </w:p>
     <w:p>
       <w:pPr>
@@ -4745,12 +5682,12 @@
         <w:pStyle w:val="Heading2"/>
         <w:spacing w:after="120"/>
       </w:pPr>
-      <w:bookmarkStart w:id="33" w:name="_Toc498241243"/>
       <w:bookmarkStart w:id="34" w:name="_Ref272935732"/>
+      <w:bookmarkStart w:id="35" w:name="_Toc510176859"/>
       <w:r>
         <w:t>GroundSlopeFile</w:t>
       </w:r>
-      <w:bookmarkEnd w:id="33"/>
+      <w:bookmarkEnd w:id="35"/>
       <w:r>
         <w:t xml:space="preserve"> </w:t>
       </w:r>
@@ -4769,13 +5706,13 @@
         <w:pStyle w:val="Heading2"/>
         <w:spacing w:after="120"/>
       </w:pPr>
-      <w:bookmarkStart w:id="35" w:name="_Ref272935725"/>
-      <w:bookmarkStart w:id="36" w:name="_Toc498241244"/>
+      <w:bookmarkStart w:id="36" w:name="_Ref272935725"/>
+      <w:bookmarkStart w:id="37" w:name="_Toc510176860"/>
       <w:r>
         <w:t>UphillSlopeAzimuthMap</w:t>
       </w:r>
-      <w:bookmarkEnd w:id="35"/>
       <w:bookmarkEnd w:id="36"/>
+      <w:bookmarkEnd w:id="37"/>
     </w:p>
     <w:p>
       <w:pPr>
@@ -4790,11 +5727,11 @@
         <w:pStyle w:val="Heading2"/>
         <w:spacing w:after="120"/>
       </w:pPr>
-      <w:bookmarkStart w:id="37" w:name="_Toc498241245"/>
+      <w:bookmarkStart w:id="38" w:name="_Toc510176861"/>
       <w:r>
         <w:t>LightningIgnitionsB0</w:t>
       </w:r>
-      <w:bookmarkEnd w:id="37"/>
+      <w:bookmarkEnd w:id="38"/>
     </w:p>
     <w:p>
       <w:pPr>
@@ -4809,11 +5746,11 @@
         <w:pStyle w:val="Heading2"/>
         <w:spacing w:after="120"/>
       </w:pPr>
-      <w:bookmarkStart w:id="38" w:name="_Toc498241246"/>
+      <w:bookmarkStart w:id="39" w:name="_Toc510176862"/>
       <w:r>
         <w:t>LightningIgnitionsB1</w:t>
       </w:r>
-      <w:bookmarkEnd w:id="38"/>
+      <w:bookmarkEnd w:id="39"/>
     </w:p>
     <w:p>
       <w:pPr>
@@ -4828,11 +5765,11 @@
         <w:pStyle w:val="Heading2"/>
         <w:spacing w:after="120"/>
       </w:pPr>
-      <w:bookmarkStart w:id="39" w:name="_Toc498241247"/>
+      <w:bookmarkStart w:id="40" w:name="_Toc510176863"/>
       <w:r>
         <w:t>AccidentalIgnitionsB0</w:t>
       </w:r>
-      <w:bookmarkEnd w:id="39"/>
+      <w:bookmarkEnd w:id="40"/>
     </w:p>
     <w:p>
       <w:pPr>
@@ -4847,11 +5784,11 @@
         <w:pStyle w:val="Heading2"/>
         <w:spacing w:after="120"/>
       </w:pPr>
-      <w:bookmarkStart w:id="40" w:name="_Toc498241248"/>
+      <w:bookmarkStart w:id="41" w:name="_Toc510176864"/>
       <w:r>
         <w:t>AccidentalIgnitionsB1</w:t>
       </w:r>
-      <w:bookmarkEnd w:id="40"/>
+      <w:bookmarkEnd w:id="41"/>
     </w:p>
     <w:p>
       <w:pPr>
@@ -4866,11 +5803,11 @@
         <w:pStyle w:val="Heading2"/>
         <w:spacing w:after="120"/>
       </w:pPr>
-      <w:bookmarkStart w:id="41" w:name="_Toc498241249"/>
+      <w:bookmarkStart w:id="42" w:name="_Toc510176865"/>
       <w:r>
         <w:t>MaximumFineFuels</w:t>
       </w:r>
-      <w:bookmarkEnd w:id="41"/>
+      <w:bookmarkEnd w:id="42"/>
     </w:p>
     <w:p>
       <w:pPr>
@@ -4894,12 +5831,12 @@
         <w:pStyle w:val="Heading2"/>
         <w:spacing w:after="120"/>
       </w:pPr>
-      <w:bookmarkStart w:id="42" w:name="_Toc498241250"/>
+      <w:bookmarkStart w:id="43" w:name="_Toc510176866"/>
       <w:r>
         <w:lastRenderedPageBreak/>
         <w:t>MaximumRxWindSpeed</w:t>
       </w:r>
-      <w:bookmarkEnd w:id="42"/>
+      <w:bookmarkEnd w:id="43"/>
     </w:p>
     <w:p>
       <w:pPr>
@@ -4914,11 +5851,11 @@
         <w:pStyle w:val="Heading2"/>
         <w:spacing w:after="120"/>
       </w:pPr>
-      <w:bookmarkStart w:id="43" w:name="_Toc498241251"/>
+      <w:bookmarkStart w:id="44" w:name="_Toc510176867"/>
       <w:r>
         <w:t>MaximumRxFireWeatherIndex</w:t>
       </w:r>
-      <w:bookmarkEnd w:id="43"/>
+      <w:bookmarkEnd w:id="44"/>
     </w:p>
     <w:p>
       <w:pPr>
@@ -4933,11 +5870,11 @@
         <w:pStyle w:val="Heading2"/>
         <w:spacing w:after="120"/>
       </w:pPr>
-      <w:bookmarkStart w:id="44" w:name="_Toc498241252"/>
+      <w:bookmarkStart w:id="45" w:name="_Toc510176868"/>
       <w:r>
         <w:t>MinimumRxFireWeatherIndex</w:t>
       </w:r>
-      <w:bookmarkEnd w:id="44"/>
+      <w:bookmarkEnd w:id="45"/>
     </w:p>
     <w:p>
       <w:pPr>
@@ -4961,15 +5898,15 @@
         <w:pStyle w:val="Heading2"/>
         <w:spacing w:after="120"/>
       </w:pPr>
-      <w:bookmarkStart w:id="45" w:name="EcoTable"/>
-      <w:bookmarkStart w:id="46" w:name="_Toc498241253"/>
+      <w:bookmarkStart w:id="46" w:name="EcoTable"/>
       <w:bookmarkStart w:id="47" w:name="_Toc136162638"/>
+      <w:bookmarkStart w:id="48" w:name="_Toc510176869"/>
       <w:bookmarkEnd w:id="29"/>
-      <w:bookmarkEnd w:id="45"/>
+      <w:bookmarkEnd w:id="46"/>
       <w:r>
         <w:t>NumberRxAnnualFires</w:t>
       </w:r>
-      <w:bookmarkEnd w:id="46"/>
+      <w:bookmarkEnd w:id="48"/>
     </w:p>
     <w:p>
       <w:pPr>
@@ -4984,18 +5921,18 @@
         <w:pStyle w:val="Heading2"/>
         <w:spacing w:after="120"/>
       </w:pPr>
-      <w:bookmarkStart w:id="48" w:name="_Toc498241254"/>
-      <w:r>
-        <w:t>MaximumSpreadAreaB0</w:t>
-      </w:r>
-      <w:bookmarkEnd w:id="48"/>
-    </w:p>
-    <w:p>
-      <w:pPr>
-        <w:pStyle w:val="textbody"/>
-      </w:pPr>
-      <w:r>
-        <w:t>The B0 parameter from equation 4 (Scheller et al. in prep.).  This value is empirically derived from all fires in the landscape or region.</w:t>
+      <w:bookmarkStart w:id="49" w:name="_Toc510176870"/>
+      <w:r>
+        <w:t>FirstDayRxFires</w:t>
+      </w:r>
+      <w:bookmarkEnd w:id="49"/>
+    </w:p>
+    <w:p>
+      <w:pPr>
+        <w:pStyle w:val="textbody"/>
+      </w:pPr>
+      <w:r>
+        <w:t>The first Julian day in which a prescribed fire can begin.  This is important if fall burning is preferred over spring burning.</w:t>
       </w:r>
     </w:p>
     <w:p>
@@ -5003,18 +5940,18 @@
         <w:pStyle w:val="Heading2"/>
         <w:spacing w:after="120"/>
       </w:pPr>
-      <w:bookmarkStart w:id="49" w:name="_Toc498241255"/>
-      <w:r>
-        <w:t>MaximumSpreadAreaB1</w:t>
-      </w:r>
-      <w:bookmarkEnd w:id="49"/>
-    </w:p>
-    <w:p>
-      <w:pPr>
-        <w:pStyle w:val="textbody"/>
-      </w:pPr>
-      <w:r>
-        <w:t>The B1 parameter from equation 4 (Scheller et al. in prep.).  This value is empirically derived from all fires in the landscape or region.</w:t>
+      <w:bookmarkStart w:id="50" w:name="_Toc510176871"/>
+      <w:r>
+        <w:t>MaximumSpreadAreaB0</w:t>
+      </w:r>
+      <w:bookmarkEnd w:id="50"/>
+    </w:p>
+    <w:p>
+      <w:pPr>
+        <w:pStyle w:val="textbody"/>
+      </w:pPr>
+      <w:r>
+        <w:t>The B0 parameter from equation 4 (Scheller et al. in prep.).  This value is empirically derived from all fires in the landscape or region.</w:t>
       </w:r>
     </w:p>
     <w:p>
@@ -5022,18 +5959,18 @@
         <w:pStyle w:val="Heading2"/>
         <w:spacing w:after="120"/>
       </w:pPr>
-      <w:bookmarkStart w:id="50" w:name="_Toc498241256"/>
-      <w:r>
-        <w:t>MaximumSpreadAreaB2</w:t>
-      </w:r>
-      <w:bookmarkEnd w:id="50"/>
-    </w:p>
-    <w:p>
-      <w:pPr>
-        <w:pStyle w:val="textbody"/>
-      </w:pPr>
-      <w:r>
-        <w:t>The B2 parameter from equation 4 (Scheller et al. in prep.).  This value is empirically derived from all fires in the landscape or region.</w:t>
+      <w:bookmarkStart w:id="51" w:name="_Toc510176872"/>
+      <w:r>
+        <w:t>MaximumSpreadAreaB1</w:t>
+      </w:r>
+      <w:bookmarkEnd w:id="51"/>
+    </w:p>
+    <w:p>
+      <w:pPr>
+        <w:pStyle w:val="textbody"/>
+      </w:pPr>
+      <w:r>
+        <w:t>The B1 parameter from equation 4 (Scheller et al. in prep.).  This value is empirically derived from all fires in the landscape or region.</w:t>
       </w:r>
     </w:p>
     <w:p>
@@ -5041,18 +5978,18 @@
         <w:pStyle w:val="Heading2"/>
         <w:spacing w:after="120"/>
       </w:pPr>
-      <w:bookmarkStart w:id="51" w:name="_Toc498241257"/>
-      <w:r>
-        <w:t>SpreadProbabilityB0</w:t>
-      </w:r>
-      <w:bookmarkEnd w:id="51"/>
-    </w:p>
-    <w:p>
-      <w:pPr>
-        <w:pStyle w:val="textbody"/>
-      </w:pPr>
-      <w:r>
-        <w:t>The B0 parameter from equation 6 (Scheller et al. in prep.).  This value is empirically derived from all fires in the landscape or region.</w:t>
+      <w:bookmarkStart w:id="52" w:name="_Toc510176873"/>
+      <w:r>
+        <w:t>MaximumSpreadAreaB2</w:t>
+      </w:r>
+      <w:bookmarkEnd w:id="52"/>
+    </w:p>
+    <w:p>
+      <w:pPr>
+        <w:pStyle w:val="textbody"/>
+      </w:pPr>
+      <w:r>
+        <w:t>The B2 parameter from equation 4 (Scheller et al. in prep.).  This value is empirically derived from all fires in the landscape or region.</w:t>
       </w:r>
     </w:p>
     <w:p>
@@ -5060,18 +5997,18 @@
         <w:pStyle w:val="Heading2"/>
         <w:spacing w:after="120"/>
       </w:pPr>
-      <w:bookmarkStart w:id="52" w:name="_Toc498241258"/>
-      <w:r>
-        <w:t>SpreadProbabilityB1</w:t>
-      </w:r>
-      <w:bookmarkEnd w:id="52"/>
-    </w:p>
-    <w:p>
-      <w:pPr>
-        <w:pStyle w:val="textbody"/>
-      </w:pPr>
-      <w:r>
-        <w:t>The B1 parameter from equation 6 (Scheller et al. in prep.).  This value is empirically derived from all fires in the landscape or region.</w:t>
+      <w:bookmarkStart w:id="53" w:name="_Toc510176874"/>
+      <w:r>
+        <w:t>SpreadProbabilityB0</w:t>
+      </w:r>
+      <w:bookmarkEnd w:id="53"/>
+    </w:p>
+    <w:p>
+      <w:pPr>
+        <w:pStyle w:val="textbody"/>
+      </w:pPr>
+      <w:r>
+        <w:t>The B0 parameter from equation 6 (Scheller et al. in prep.).  This value is empirically derived from all fires in the landscape or region.</w:t>
       </w:r>
     </w:p>
     <w:p>
@@ -5079,18 +6016,18 @@
         <w:pStyle w:val="Heading2"/>
         <w:spacing w:after="120"/>
       </w:pPr>
-      <w:bookmarkStart w:id="53" w:name="_Toc498241259"/>
-      <w:r>
-        <w:t>SpreadProbabilityB2</w:t>
-      </w:r>
-      <w:bookmarkEnd w:id="53"/>
-    </w:p>
-    <w:p>
-      <w:pPr>
-        <w:pStyle w:val="textbody"/>
-      </w:pPr>
-      <w:r>
-        <w:t>The B2 parameter from equation 6 (Scheller et al. in prep.).  This value is empirically derived from all fires in the landscape or region.</w:t>
+      <w:bookmarkStart w:id="54" w:name="_Toc510176875"/>
+      <w:r>
+        <w:t>SpreadProbabilityB1</w:t>
+      </w:r>
+      <w:bookmarkEnd w:id="54"/>
+    </w:p>
+    <w:p>
+      <w:pPr>
+        <w:pStyle w:val="textbody"/>
+      </w:pPr>
+      <w:r>
+        <w:t>The B1 parameter from equation 6 (Scheller et al. in prep.).  This value is empirically derived from all fires in the landscape or region.</w:t>
       </w:r>
     </w:p>
     <w:p>
@@ -5098,19 +6035,19 @@
         <w:pStyle w:val="Heading2"/>
         <w:spacing w:after="120"/>
       </w:pPr>
-      <w:bookmarkStart w:id="54" w:name="_Toc498241260"/>
+      <w:bookmarkStart w:id="55" w:name="_Toc510176876"/>
       <w:r>
         <w:lastRenderedPageBreak/>
-        <w:t>SpreadProbabilityB3</w:t>
-      </w:r>
-      <w:bookmarkEnd w:id="54"/>
-    </w:p>
-    <w:p>
-      <w:pPr>
-        <w:pStyle w:val="textbody"/>
-      </w:pPr>
-      <w:r>
-        <w:t>The B3 parameter from equation 6 (Scheller et al. in prep.).  This value is empirically derived from all fires in the landscape or region.</w:t>
+        <w:t>SpreadProbabilityB2</w:t>
+      </w:r>
+      <w:bookmarkEnd w:id="55"/>
+    </w:p>
+    <w:p>
+      <w:pPr>
+        <w:pStyle w:val="textbody"/>
+      </w:pPr>
+      <w:r>
+        <w:t>The B2 parameter from equation 6 (Scheller et al. in prep.).  This value is empirically derived from all fires in the landscape or region.</w:t>
       </w:r>
     </w:p>
     <w:p>
@@ -5118,27 +6055,18 @@
         <w:pStyle w:val="Heading2"/>
         <w:spacing w:after="120"/>
       </w:pPr>
-      <w:bookmarkStart w:id="55" w:name="_Toc498241261"/>
-      <w:r>
-        <w:t>Intensity</w:t>
-      </w:r>
-      <w:r>
-        <w:t>Factor:FineFuelPercent</w:t>
-      </w:r>
-      <w:bookmarkEnd w:id="55"/>
-    </w:p>
-    <w:p>
-      <w:pPr>
-        <w:pStyle w:val="textbody"/>
-      </w:pPr>
-      <w:r>
-        <w:t xml:space="preserve">The </w:t>
-      </w:r>
-      <w:r>
-        <w:t xml:space="preserve">fraction (0.0 – 1.0) </w:t>
-      </w:r>
-      <w:r>
-        <w:t>of fine fuel (see 2.15) that substantially increases the risk of a fire becoming either moderate or high severity.</w:t>
+      <w:bookmarkStart w:id="56" w:name="_Toc510176877"/>
+      <w:r>
+        <w:t>SpreadProbabilityB3</w:t>
+      </w:r>
+      <w:bookmarkEnd w:id="56"/>
+    </w:p>
+    <w:p>
+      <w:pPr>
+        <w:pStyle w:val="textbody"/>
+      </w:pPr>
+      <w:r>
+        <w:t>The B3 parameter from equation 6 (Scheller et al. in prep.).  This value is empirically derived from all fires in the landscape or region.</w:t>
       </w:r>
     </w:p>
     <w:p>
@@ -5146,39 +6074,27 @@
         <w:pStyle w:val="Heading2"/>
         <w:spacing w:after="120"/>
       </w:pPr>
-      <w:bookmarkStart w:id="56" w:name="_Toc498241262"/>
+      <w:bookmarkStart w:id="57" w:name="_Toc510176878"/>
       <w:r>
         <w:t>Intensity</w:t>
       </w:r>
       <w:r>
-        <w:t>Factor:LadderFuelMaxAge</w:t>
-      </w:r>
-      <w:bookmarkEnd w:id="56"/>
-    </w:p>
-    <w:p>
-      <w:pPr>
-        <w:pStyle w:val="textbody"/>
-      </w:pPr>
-      <w:r>
-        <w:t xml:space="preserve">Determines the maximum age at which a cohort is considered a ladder fuel.  The biomass of all cohorts listed in </w:t>
-      </w:r>
-      <w:r>
-        <w:rPr>
-          <w:rFonts w:ascii="Courier New" w:hAnsi="Courier New" w:cs="Courier New"/>
-        </w:rPr>
-        <w:t>LadderFuelSpeciesList</w:t>
-      </w:r>
-      <w:r>
-        <w:t xml:space="preserve">, below, and younger than this age are summed and compared against </w:t>
-      </w:r>
-      <w:r>
-        <w:rPr>
-          <w:rFonts w:ascii="Courier New" w:hAnsi="Courier New" w:cs="Courier New"/>
-        </w:rPr>
-        <w:t>SeverityFactor:LadderFuelBiomass</w:t>
-      </w:r>
-      <w:r>
-        <w:t>, also below.</w:t>
+        <w:t>Factor:FineFuelPercent</w:t>
+      </w:r>
+      <w:bookmarkEnd w:id="57"/>
+    </w:p>
+    <w:p>
+      <w:pPr>
+        <w:pStyle w:val="textbody"/>
+      </w:pPr>
+      <w:r>
+        <w:t xml:space="preserve">The </w:t>
+      </w:r>
+      <w:r>
+        <w:t xml:space="preserve">fraction (0.0 – 1.0) </w:t>
+      </w:r>
+      <w:r>
+        <w:t>of fine fuel (see 2.15) that substantially increases the risk of a fire becoming either moderate or high severity.</w:t>
       </w:r>
     </w:p>
     <w:p>
@@ -5186,21 +6102,39 @@
         <w:pStyle w:val="Heading2"/>
         <w:spacing w:after="120"/>
       </w:pPr>
-      <w:bookmarkStart w:id="57" w:name="_Toc498241263"/>
+      <w:bookmarkStart w:id="58" w:name="_Toc510176879"/>
       <w:r>
         <w:t>Intensity</w:t>
       </w:r>
       <w:r>
-        <w:t>Factor:LadderFuelBiomass</w:t>
-      </w:r>
-      <w:bookmarkEnd w:id="57"/>
-    </w:p>
-    <w:p>
-      <w:pPr>
-        <w:pStyle w:val="textbody"/>
-      </w:pPr>
-      <w:r>
-        <w:t>The ladder fuel biomass (see 2.15) that substantially increases the risk of a fire becoming either moderate or high severity.</w:t>
+        <w:t>Factor:LadderFuelMaxAge</w:t>
+      </w:r>
+      <w:bookmarkEnd w:id="58"/>
+    </w:p>
+    <w:p>
+      <w:pPr>
+        <w:pStyle w:val="textbody"/>
+      </w:pPr>
+      <w:r>
+        <w:t xml:space="preserve">Determines the maximum age at which a cohort is considered a ladder fuel.  The biomass of all cohorts listed in </w:t>
+      </w:r>
+      <w:r>
+        <w:rPr>
+          <w:rFonts w:ascii="Courier New" w:hAnsi="Courier New" w:cs="Courier New"/>
+        </w:rPr>
+        <w:t>LadderFuelSpeciesList</w:t>
+      </w:r>
+      <w:r>
+        <w:t xml:space="preserve">, below, and younger than this age are summed and compared against </w:t>
+      </w:r>
+      <w:r>
+        <w:rPr>
+          <w:rFonts w:ascii="Courier New" w:hAnsi="Courier New" w:cs="Courier New"/>
+        </w:rPr>
+        <w:t>SeverityFactor:LadderFuelBiomass</w:t>
+      </w:r>
+      <w:r>
+        <w:t>, also below.</w:t>
       </w:r>
     </w:p>
     <w:p>
@@ -5208,18 +6142,21 @@
         <w:pStyle w:val="Heading2"/>
         <w:spacing w:after="120"/>
       </w:pPr>
-      <w:bookmarkStart w:id="58" w:name="_Toc498241264"/>
-      <w:r>
-        <w:t>LadderFuelSpeciesList</w:t>
-      </w:r>
-      <w:bookmarkEnd w:id="58"/>
-    </w:p>
-    <w:p>
-      <w:pPr>
-        <w:pStyle w:val="textbody"/>
-      </w:pPr>
-      <w:r>
-        <w:t>A list of species codes for species that are considered ladder fuels.</w:t>
+      <w:bookmarkStart w:id="59" w:name="_Toc510176880"/>
+      <w:r>
+        <w:t>Intensity</w:t>
+      </w:r>
+      <w:r>
+        <w:t>Factor:LadderFuelBiomass</w:t>
+      </w:r>
+      <w:bookmarkEnd w:id="59"/>
+    </w:p>
+    <w:p>
+      <w:pPr>
+        <w:pStyle w:val="textbody"/>
+      </w:pPr>
+      <w:r>
+        <w:t>The ladder fuel biomass (see 2.15) that substantially increases the risk of a fire becoming either moderate or high severity.</w:t>
       </w:r>
     </w:p>
     <w:p>
@@ -5227,9 +6164,30 @@
         <w:pStyle w:val="Heading2"/>
         <w:spacing w:after="120"/>
       </w:pPr>
+      <w:bookmarkStart w:id="60" w:name="_Toc510176881"/>
+      <w:r>
+        <w:t>LadderFuelSpeciesList</w:t>
+      </w:r>
+      <w:bookmarkEnd w:id="60"/>
+    </w:p>
+    <w:p>
+      <w:pPr>
+        <w:pStyle w:val="textbody"/>
+      </w:pPr>
+      <w:r>
+        <w:t>A list of species codes for species that are considered ladder fuels.</w:t>
+      </w:r>
+    </w:p>
+    <w:p>
+      <w:pPr>
+        <w:pStyle w:val="Heading2"/>
+        <w:spacing w:after="120"/>
+      </w:pPr>
+      <w:bookmarkStart w:id="61" w:name="_Toc510176882"/>
       <w:r>
         <w:t>SuppressionMaxWindSpeed</w:t>
       </w:r>
+      <w:bookmarkEnd w:id="61"/>
     </w:p>
     <w:p>
       <w:pPr>
@@ -5247,25 +6205,230 @@
       <w:r>
         <w:t>) above which no resources would be deployed to suppress a fire.</w:t>
       </w:r>
-      <w:bookmarkStart w:id="59" w:name="_GoBack"/>
-      <w:bookmarkEnd w:id="59"/>
+    </w:p>
+    <w:p>
+      <w:pPr>
+        <w:pStyle w:val="Heading2"/>
+        <w:spacing w:after="120"/>
+      </w:pPr>
+      <w:bookmarkStart w:id="62" w:name="_Toc510176883"/>
+      <w:r>
+        <w:t>DeadWoodTable</w:t>
+      </w:r>
+      <w:bookmarkEnd w:id="62"/>
+    </w:p>
+    <w:p>
+      <w:pPr>
+        <w:pStyle w:val="textbody"/>
+      </w:pPr>
+      <w:r>
+        <w:t>This table was designed to track snags generated by fire.  There can be zero or more lines, each corresponding to a species.  For each species, there’s a minimum age at which a cohort generates snags due to fire.  For example:</w:t>
+      </w:r>
+    </w:p>
+    <w:p>
+      <w:pPr>
+        <w:pStyle w:val="textbody"/>
+        <w:rPr>
+          <w:rFonts w:ascii="Courier New" w:hAnsi="Courier New" w:cs="Courier New"/>
+        </w:rPr>
+      </w:pPr>
+      <w:r>
+        <w:rPr>
+          <w:rFonts w:ascii="Courier New" w:hAnsi="Courier New" w:cs="Courier New"/>
+        </w:rPr>
+        <w:t>DeadWoodTable</w:t>
+      </w:r>
+    </w:p>
+    <w:p>
+      <w:pPr>
+        <w:pStyle w:val="textbody"/>
+        <w:rPr>
+          <w:rFonts w:ascii="Courier New" w:hAnsi="Courier New" w:cs="Courier New"/>
+        </w:rPr>
+      </w:pPr>
+      <w:r>
+        <w:rPr>
+          <w:rFonts w:ascii="Courier New" w:hAnsi="Courier New" w:cs="Courier New"/>
+        </w:rPr>
+        <w:t>PinuJeff</w:t>
+      </w:r>
+      <w:r>
+        <w:rPr>
+          <w:rFonts w:ascii="Courier New" w:hAnsi="Courier New" w:cs="Courier New"/>
+        </w:rPr>
+        <w:tab/>
+        <w:t>50</w:t>
+      </w:r>
+    </w:p>
+    <w:p>
+      <w:pPr>
+        <w:pStyle w:val="Heading2"/>
+        <w:spacing w:after="120"/>
+      </w:pPr>
+      <w:bookmarkStart w:id="63" w:name="_Toc510176884"/>
+      <w:r>
+        <w:t>FireIntensityClass_1_DamageTable</w:t>
+      </w:r>
+      <w:bookmarkEnd w:id="63"/>
+    </w:p>
+    <w:p>
+      <w:pPr>
+        <w:pStyle w:val="textbody"/>
+      </w:pPr>
+      <w:r>
+        <w:t xml:space="preserve">For each damage table, a given age range for each species is associated with a probability of mortality, assuming that fire intensity = 1 (&lt; 4” flame </w:t>
+      </w:r>
+      <w:r>
+        <w:lastRenderedPageBreak/>
+        <w:t>length).  There is no limit to the number of species or age ranges; the default value for an unlisted species or age-range is 0.0.</w:t>
+      </w:r>
+    </w:p>
+    <w:p>
+      <w:pPr>
+        <w:pStyle w:val="Heading3"/>
+      </w:pPr>
+      <w:bookmarkStart w:id="64" w:name="_Toc510176885"/>
+      <w:r>
+        <w:t>Species Name</w:t>
+      </w:r>
+      <w:bookmarkEnd w:id="64"/>
+    </w:p>
+    <w:p>
+      <w:pPr>
+        <w:pStyle w:val="Heading3"/>
+      </w:pPr>
+      <w:bookmarkStart w:id="65" w:name="_Toc510176886"/>
+      <w:r>
+        <w:t>Minimum Age</w:t>
+      </w:r>
+      <w:bookmarkEnd w:id="65"/>
+    </w:p>
+    <w:p>
+      <w:pPr>
+        <w:pStyle w:val="Heading3"/>
+      </w:pPr>
+      <w:bookmarkStart w:id="66" w:name="_Toc510176887"/>
+      <w:r>
+        <w:t>Maximum Age</w:t>
+      </w:r>
+      <w:bookmarkEnd w:id="66"/>
+    </w:p>
+    <w:p>
+      <w:pPr>
+        <w:pStyle w:val="Heading3"/>
+      </w:pPr>
+      <w:bookmarkStart w:id="67" w:name="_Toc510176888"/>
+      <w:r>
+        <w:t>Probability of Mortality</w:t>
+      </w:r>
+      <w:bookmarkEnd w:id="67"/>
+    </w:p>
+    <w:p>
+      <w:pPr>
+        <w:pStyle w:val="textbody"/>
+      </w:pPr>
+      <w:r>
+        <w:t>Range of 0.0 – 1.0.  Compared against a randomly generated uniform value to determine mortality.  All mortality is total.</w:t>
+      </w:r>
+    </w:p>
+    <w:p>
+      <w:pPr>
+        <w:pStyle w:val="Heading2"/>
+        <w:spacing w:after="120"/>
+      </w:pPr>
+      <w:bookmarkStart w:id="68" w:name="_Toc510176889"/>
+      <w:r>
+        <w:t>FireIntensityClass_</w:t>
+      </w:r>
+      <w:r>
+        <w:t>2</w:t>
+      </w:r>
+      <w:r>
+        <w:t>_DamageTable</w:t>
+      </w:r>
+      <w:bookmarkEnd w:id="68"/>
+    </w:p>
+    <w:p>
+      <w:pPr>
+        <w:pStyle w:val="textbody"/>
+      </w:pPr>
+      <w:r>
+        <w:t xml:space="preserve">Same as above; applied to </w:t>
+      </w:r>
+      <w:r>
+        <w:t xml:space="preserve">fire intensity = </w:t>
+      </w:r>
+      <w:r>
+        <w:t>2</w:t>
+      </w:r>
+      <w:r>
+        <w:t xml:space="preserve"> (4</w:t>
+      </w:r>
+      <w:r>
+        <w:t>-8</w:t>
+      </w:r>
+      <w:r>
+        <w:t>” flame length).</w:t>
+      </w:r>
+    </w:p>
+    <w:p>
+      <w:pPr>
+        <w:pStyle w:val="Heading2"/>
+        <w:spacing w:after="120"/>
+      </w:pPr>
+      <w:bookmarkStart w:id="69" w:name="_Toc510176890"/>
+      <w:r>
+        <w:t>F</w:t>
+      </w:r>
+      <w:r>
+        <w:t>ireIntensityClass_3</w:t>
+      </w:r>
+      <w:r>
+        <w:t>_DamageTable</w:t>
+      </w:r>
+      <w:bookmarkEnd w:id="69"/>
+    </w:p>
+    <w:p>
+      <w:pPr>
+        <w:pStyle w:val="textbody"/>
+      </w:pPr>
+      <w:r>
+        <w:t xml:space="preserve">Same as above; applied to fire intensity = </w:t>
+      </w:r>
+      <w:r>
+        <w:t>3</w:t>
+      </w:r>
+      <w:r>
+        <w:t xml:space="preserve"> (</w:t>
+      </w:r>
+      <w:r>
+        <w:t xml:space="preserve">&gt; </w:t>
+      </w:r>
+      <w:r>
+        <w:t>8” flame length).</w:t>
+      </w:r>
+    </w:p>
+    <w:p>
+      <w:pPr>
+        <w:pStyle w:val="textbody"/>
+      </w:pPr>
     </w:p>
     <w:p>
       <w:pPr>
         <w:pStyle w:val="Heading1"/>
         <w:spacing w:after="120"/>
       </w:pPr>
-      <w:bookmarkStart w:id="60" w:name="_Toc102232960"/>
-      <w:bookmarkStart w:id="61" w:name="_Toc136162695"/>
-      <w:bookmarkStart w:id="62" w:name="_Toc498241265"/>
+      <w:bookmarkStart w:id="70" w:name="_Toc102232960"/>
+      <w:bookmarkStart w:id="71" w:name="_Toc136162695"/>
+      <w:bookmarkStart w:id="72" w:name="_Toc510176891"/>
       <w:bookmarkEnd w:id="47"/>
       <w:r>
         <w:lastRenderedPageBreak/>
         <w:t>Output Files</w:t>
       </w:r>
-      <w:bookmarkEnd w:id="60"/>
-      <w:bookmarkEnd w:id="61"/>
-      <w:bookmarkEnd w:id="62"/>
+      <w:bookmarkEnd w:id="70"/>
+      <w:bookmarkEnd w:id="71"/>
+      <w:bookmarkEnd w:id="72"/>
     </w:p>
     <w:p>
       <w:r>
@@ -5289,22 +6452,22 @@
         <w:pStyle w:val="Heading2"/>
         <w:spacing w:after="120"/>
       </w:pPr>
-      <w:bookmarkStart w:id="63" w:name="_Toc102232961"/>
-      <w:bookmarkStart w:id="64" w:name="_Ref133900246"/>
-      <w:bookmarkStart w:id="65" w:name="_Toc136162696"/>
-      <w:bookmarkStart w:id="66" w:name="_Ref272935798"/>
-      <w:bookmarkStart w:id="67" w:name="_Toc498241266"/>
+      <w:bookmarkStart w:id="73" w:name="_Toc102232961"/>
+      <w:bookmarkStart w:id="74" w:name="_Ref133900246"/>
+      <w:bookmarkStart w:id="75" w:name="_Toc136162696"/>
+      <w:bookmarkStart w:id="76" w:name="_Ref272935798"/>
+      <w:bookmarkStart w:id="77" w:name="_Toc510176892"/>
       <w:r>
         <w:t>Fire Severity Map</w:t>
       </w:r>
-      <w:bookmarkEnd w:id="63"/>
-      <w:bookmarkEnd w:id="64"/>
+      <w:bookmarkEnd w:id="73"/>
+      <w:bookmarkEnd w:id="74"/>
       <w:r>
         <w:t>s</w:t>
       </w:r>
-      <w:bookmarkEnd w:id="65"/>
-      <w:bookmarkEnd w:id="66"/>
-      <w:bookmarkEnd w:id="67"/>
+      <w:bookmarkEnd w:id="75"/>
+      <w:bookmarkEnd w:id="76"/>
+      <w:bookmarkEnd w:id="77"/>
     </w:p>
     <w:p>
       <w:pPr>
@@ -5331,30 +6494,33 @@
         <w:pStyle w:val="Heading2"/>
         <w:spacing w:after="120"/>
       </w:pPr>
-      <w:bookmarkStart w:id="68" w:name="_Toc498241267"/>
-      <w:bookmarkStart w:id="69" w:name="_Ref133900608"/>
-      <w:bookmarkStart w:id="70" w:name="_Toc136162697"/>
-      <w:bookmarkStart w:id="71" w:name="_Toc102232962"/>
+      <w:bookmarkStart w:id="78" w:name="_Ref133900608"/>
+      <w:bookmarkStart w:id="79" w:name="_Toc136162697"/>
+      <w:bookmarkStart w:id="80" w:name="_Toc102232962"/>
+      <w:bookmarkStart w:id="81" w:name="_Toc510176893"/>
       <w:r>
         <w:t>Fire Ignition Maps</w:t>
       </w:r>
-      <w:bookmarkEnd w:id="68"/>
-    </w:p>
-    <w:p>
-      <w:pPr>
-        <w:pStyle w:val="textbody"/>
-      </w:pPr>
+      <w:bookmarkEnd w:id="81"/>
+    </w:p>
+    <w:p>
+      <w:pPr>
+        <w:pStyle w:val="textbody"/>
+      </w:pPr>
+      <w:r>
+        <w:t>There are three ignition types with values:  2=Accidental; Lightning=3; Rx=4.</w:t>
+      </w:r>
     </w:p>
     <w:p>
       <w:pPr>
         <w:pStyle w:val="Heading2"/>
         <w:spacing w:after="120"/>
       </w:pPr>
-      <w:bookmarkStart w:id="72" w:name="_Toc498241268"/>
+      <w:bookmarkStart w:id="82" w:name="_Toc510176894"/>
       <w:r>
         <w:t>Fire Ignition Log</w:t>
       </w:r>
-      <w:bookmarkEnd w:id="72"/>
+      <w:bookmarkEnd w:id="82"/>
     </w:p>
     <w:p>
       <w:pPr>
@@ -5381,13 +6547,13 @@
         <w:pStyle w:val="Heading2"/>
         <w:spacing w:after="120"/>
       </w:pPr>
-      <w:bookmarkStart w:id="73" w:name="_Toc498241269"/>
+      <w:bookmarkStart w:id="83" w:name="_Toc510176895"/>
       <w:r>
         <w:t>Fire Event Log</w:t>
       </w:r>
-      <w:bookmarkEnd w:id="69"/>
-      <w:bookmarkEnd w:id="70"/>
-      <w:bookmarkEnd w:id="73"/>
+      <w:bookmarkEnd w:id="78"/>
+      <w:bookmarkEnd w:id="79"/>
+      <w:bookmarkEnd w:id="83"/>
     </w:p>
     <w:p>
       <w:pPr>
@@ -5420,16 +6586,16 @@
         <w:pStyle w:val="Heading2"/>
         <w:spacing w:after="120"/>
       </w:pPr>
-      <w:bookmarkStart w:id="74" w:name="_Ref133900654"/>
-      <w:bookmarkStart w:id="75" w:name="_Toc136162698"/>
-      <w:bookmarkStart w:id="76" w:name="_Toc498241270"/>
+      <w:bookmarkStart w:id="84" w:name="_Ref133900654"/>
+      <w:bookmarkStart w:id="85" w:name="_Toc136162698"/>
+      <w:bookmarkStart w:id="86" w:name="_Toc510176896"/>
       <w:r>
         <w:t>Fire Time Step Log</w:t>
       </w:r>
-      <w:bookmarkEnd w:id="71"/>
-      <w:bookmarkEnd w:id="74"/>
-      <w:bookmarkEnd w:id="75"/>
-      <w:bookmarkEnd w:id="76"/>
+      <w:bookmarkEnd w:id="80"/>
+      <w:bookmarkEnd w:id="84"/>
+      <w:bookmarkEnd w:id="85"/>
+      <w:bookmarkEnd w:id="86"/>
     </w:p>
     <w:p>
       <w:pPr>
@@ -5474,13 +6640,14 @@
       </w:r>
       <w:r>
         <w:br/>
-        <w:t>Biomass Consumed (by fire type): Amount of biomass (g C m-2) consumed by fire</w:t>
+        <w:t xml:space="preserve">Biomass Consumed (by fire type): Amount of biomass (g C m-2) </w:t>
+      </w:r>
+      <w:r>
+        <w:lastRenderedPageBreak/>
+        <w:t>consumed by fire</w:t>
       </w:r>
       <w:r>
         <w:br/>
-      </w:r>
-      <w:r>
-        <w:lastRenderedPageBreak/>
         <w:t>Number of cells Low Intensity: Number burned sites across the simulation that is &lt; 4’</w:t>
       </w:r>
     </w:p>
@@ -5506,12 +6673,12 @@
         <w:pStyle w:val="Heading1"/>
         <w:spacing w:after="120"/>
       </w:pPr>
-      <w:bookmarkStart w:id="77" w:name="_Toc498241271"/>
+      <w:bookmarkStart w:id="87" w:name="_Toc510176897"/>
       <w:r>
         <w:lastRenderedPageBreak/>
         <w:t>Sample Input File</w:t>
       </w:r>
-      <w:bookmarkEnd w:id="77"/>
+      <w:bookmarkEnd w:id="87"/>
     </w:p>
     <w:p>
       <w:pPr>
@@ -6985,7 +8152,7 @@
         <w:rFonts w:ascii="Arial" w:hAnsi="Arial" w:cs="Arial"/>
         <w:noProof/>
       </w:rPr>
-      <w:t>6</w:t>
+      <w:t>1</w:t>
     </w:r>
     <w:r>
       <w:rPr>
@@ -6993,9 +8160,9 @@
       </w:rPr>
       <w:fldChar w:fldCharType="end"/>
     </w:r>
-    <w:bookmarkStart w:id="78" w:name="_Ref133898947"/>
-    <w:bookmarkStart w:id="79" w:name="_Ref75418953"/>
-    <w:bookmarkEnd w:id="78"/>
+    <w:bookmarkStart w:id="88" w:name="_Ref133898947"/>
+    <w:bookmarkStart w:id="89" w:name="_Ref75418953"/>
+    <w:bookmarkEnd w:id="88"/>
     <w:r>
       <w:rPr>
         <w:rFonts w:ascii="Arial" w:hAnsi="Arial" w:cs="Arial"/>
@@ -7003,7 +8170,7 @@
       <w:t xml:space="preserve"> -</w:t>
     </w:r>
   </w:p>
-  <w:bookmarkEnd w:id="79"/>
+  <w:bookmarkEnd w:id="89"/>
   <w:p>
     <w:pPr>
       <w:pStyle w:val="Footer"/>
@@ -7057,19 +8224,39 @@
         <w:tab w:val="right" w:pos="9000"/>
       </w:tabs>
     </w:pPr>
-    <w:fldSimple w:instr=" TITLE   \* MERGEFORMAT ">
-      <w:r>
-        <w:t xml:space="preserve">LANDIS-II SCRAPPLE Extension </w:t>
-      </w:r>
-    </w:fldSimple>
+    <w:r>
+      <w:fldChar w:fldCharType="begin"/>
+    </w:r>
+    <w:r>
+      <w:instrText xml:space="preserve"> TITLE   \* MERGEFORMAT </w:instrText>
+    </w:r>
+    <w:r>
+      <w:fldChar w:fldCharType="separate"/>
+    </w:r>
+    <w:r>
+      <w:t xml:space="preserve">LANDIS-II SCRAPPLE Extension </w:t>
+    </w:r>
+    <w:r>
+      <w:fldChar w:fldCharType="end"/>
+    </w:r>
     <w:r>
       <w:t>v</w:t>
     </w:r>
-    <w:fldSimple w:instr=" DOCPROPERTY  Version  \* MERGEFORMAT ">
-      <w:r>
-        <w:t>1.0</w:t>
-      </w:r>
-    </w:fldSimple>
+    <w:r>
+      <w:fldChar w:fldCharType="begin"/>
+    </w:r>
+    <w:r>
+      <w:instrText xml:space="preserve"> DOCPROPERTY  Version  \* MERGEFORMAT </w:instrText>
+    </w:r>
+    <w:r>
+      <w:fldChar w:fldCharType="separate"/>
+    </w:r>
+    <w:r>
+      <w:t>1.0</w:t>
+    </w:r>
+    <w:r>
+      <w:fldChar w:fldCharType="end"/>
+    </w:r>
     <w:r>
       <w:t>- User Guide</w:t>
     </w:r>
@@ -8865,7 +10052,7 @@
 </file>
 
 <file path=customXml/itemProps1.xml><?xml version="1.0" encoding="utf-8"?>
-<ds:datastoreItem xmlns:ds="http://schemas.openxmlformats.org/officeDocument/2006/customXml" ds:itemID="{96367ABC-D9F5-4953-8688-0AAC3FFBEEBC}">
+<ds:datastoreItem xmlns:ds="http://schemas.openxmlformats.org/officeDocument/2006/customXml" ds:itemID="{963CC0A9-5852-48F8-85E3-5431FFD5BDE5}">
   <ds:schemaRefs>
     <ds:schemaRef ds:uri="http://schemas.openxmlformats.org/officeDocument/2006/bibliography"/>
   </ds:schemaRefs>

</xml_diff>